<commit_message>
update import maven project
</commit_message>
<xml_diff>
--- a/FirstMavenProject.docx
+++ b/FirstMavenProject.docx
@@ -4,6 +4,12 @@
   <w:body>
     <w:sdt>
       <w:sdtPr>
+        <w:rPr>
+          <w:rFonts w:asciiTheme="minorHAnsi" w:eastAsiaTheme="minorHAnsi" w:hAnsiTheme="minorHAnsi" w:cstheme="minorBidi"/>
+          <w:color w:val="auto"/>
+          <w:sz w:val="22"/>
+          <w:szCs w:val="22"/>
+        </w:rPr>
         <w:id w:val="-1968884316"/>
         <w:docPartObj>
           <w:docPartGallery w:val="Table of Contents"/>
@@ -12,13 +18,9 @@
       </w:sdtPr>
       <w:sdtEndPr>
         <w:rPr>
-          <w:rFonts w:asciiTheme="minorHAnsi" w:eastAsiaTheme="minorHAnsi" w:hAnsiTheme="minorHAnsi" w:cstheme="minorBidi"/>
           <w:b/>
           <w:bCs/>
           <w:noProof/>
-          <w:color w:val="auto"/>
-          <w:sz w:val="22"/>
-          <w:szCs w:val="22"/>
         </w:rPr>
       </w:sdtEndPr>
       <w:sdtContent>
@@ -3679,16 +3681,7 @@
           <w:sz w:val="20"/>
           <w:szCs w:val="20"/>
         </w:rPr>
-        <w:t>org.springframework.web.servlet.DispatcherServlet</w:t>
-      </w:r>
-      <w:r>
-        <w:rPr>
-          <w:rFonts w:ascii="Courier New" w:hAnsi="Courier New" w:cs="Courier New"/>
-          <w:color w:val="000000"/>
-          <w:sz w:val="20"/>
-          <w:szCs w:val="20"/>
-        </w:rPr>
-        <w:t xml:space="preserve">. </w:t>
+        <w:t xml:space="preserve">org.springframework.web.servlet.DispatcherServlet. </w:t>
       </w:r>
       <w:r>
         <w:t>This way we are giving the control of requests to the Spring framework.</w:t>
@@ -3753,7 +3746,7 @@
           <v:shape id="_x0000_i1025" type="#_x0000_t75" style="width:75.75pt;height:40.5pt" o:ole="">
             <v:imagedata r:id="rId34" o:title=""/>
           </v:shape>
-          <o:OLEObject Type="Embed" ProgID="Package" ShapeID="_x0000_i1025" DrawAspect="Content" ObjectID="_1520066083" r:id="rId35"/>
+          <o:OLEObject Type="Embed" ProgID="Package" ShapeID="_x0000_i1025" DrawAspect="Content" ObjectID="_1520070359" r:id="rId35"/>
         </w:object>
       </w:r>
     </w:p>
@@ -3958,7 +3951,7 @@
           <v:shape id="_x0000_i1026" type="#_x0000_t75" style="width:99pt;height:40.5pt" o:ole="">
             <v:imagedata r:id="rId39" o:title=""/>
           </v:shape>
-          <o:OLEObject Type="Embed" ProgID="Package" ShapeID="_x0000_i1026" DrawAspect="Content" ObjectID="_1520066084" r:id="rId40"/>
+          <o:OLEObject Type="Embed" ProgID="Package" ShapeID="_x0000_i1026" DrawAspect="Content" ObjectID="_1520070360" r:id="rId40"/>
         </w:object>
       </w:r>
     </w:p>
@@ -3992,12 +3985,189 @@
       <w:r>
         <w:t xml:space="preserve"> to access your first resource.</w:t>
       </w:r>
+    </w:p>
+    <w:p>
+      <w:pPr>
+        <w:pStyle w:val="Heading1"/>
+      </w:pPr>
+      <w:r>
+        <w:t>Import a maven project</w:t>
+      </w:r>
+    </w:p>
+    <w:p>
+      <w:r>
+        <w:t>File -&gt; Import.</w:t>
+      </w:r>
+    </w:p>
+    <w:p>
+      <w:r>
+        <w:t>In the Select an import source write maven and select Existing Maven Projects.</w:t>
+      </w:r>
+    </w:p>
+    <w:p>
+      <w:r>
+        <w:rPr>
+          <w:noProof/>
+        </w:rPr>
+        <w:lastRenderedPageBreak/>
+        <w:drawing>
+          <wp:inline distT="0" distB="0" distL="0" distR="0" wp14:anchorId="7814959C" wp14:editId="2E8FE630">
+            <wp:extent cx="5000625" cy="5238750"/>
+            <wp:effectExtent l="0" t="0" r="9525" b="0"/>
+            <wp:docPr id="5" name="Picture 5"/>
+            <wp:cNvGraphicFramePr>
+              <a:graphicFrameLocks xmlns:a="http://schemas.openxmlformats.org/drawingml/2006/main" noChangeAspect="1"/>
+            </wp:cNvGraphicFramePr>
+            <a:graphic xmlns:a="http://schemas.openxmlformats.org/drawingml/2006/main">
+              <a:graphicData uri="http://schemas.openxmlformats.org/drawingml/2006/picture">
+                <pic:pic xmlns:pic="http://schemas.openxmlformats.org/drawingml/2006/picture">
+                  <pic:nvPicPr>
+                    <pic:cNvPr id="1" name=""/>
+                    <pic:cNvPicPr/>
+                  </pic:nvPicPr>
+                  <pic:blipFill>
+                    <a:blip r:embed="rId42"/>
+                    <a:stretch>
+                      <a:fillRect/>
+                    </a:stretch>
+                  </pic:blipFill>
+                  <pic:spPr>
+                    <a:xfrm>
+                      <a:off x="0" y="0"/>
+                      <a:ext cx="5000625" cy="5238750"/>
+                    </a:xfrm>
+                    <a:prstGeom prst="rect">
+                      <a:avLst/>
+                    </a:prstGeom>
+                  </pic:spPr>
+                </pic:pic>
+              </a:graphicData>
+            </a:graphic>
+          </wp:inline>
+        </w:drawing>
+      </w:r>
+      <w:r>
+        <w:t xml:space="preserve"> </w:t>
+      </w:r>
+    </w:p>
+    <w:p>
+      <w:r>
+        <w:lastRenderedPageBreak/>
+        <w:t xml:space="preserve">Click next and browse for your pom.xml file. (E.g. mine is located at: </w:t>
+      </w:r>
+      <w:r>
+        <w:t>D:\workspaces\fiipractic2016\demo</w:t>
+      </w:r>
+      <w:r>
+        <w:t>)</w:t>
+      </w:r>
+      <w:r>
+        <w:br/>
+      </w:r>
+      <w:r>
+        <w:rPr>
+          <w:noProof/>
+        </w:rPr>
+        <w:drawing>
+          <wp:inline distT="0" distB="0" distL="0" distR="0" wp14:anchorId="4C4336D0" wp14:editId="13332499">
+            <wp:extent cx="5943600" cy="5805170"/>
+            <wp:effectExtent l="0" t="0" r="0" b="5080"/>
+            <wp:docPr id="20" name="Picture 20"/>
+            <wp:cNvGraphicFramePr>
+              <a:graphicFrameLocks xmlns:a="http://schemas.openxmlformats.org/drawingml/2006/main" noChangeAspect="1"/>
+            </wp:cNvGraphicFramePr>
+            <a:graphic xmlns:a="http://schemas.openxmlformats.org/drawingml/2006/main">
+              <a:graphicData uri="http://schemas.openxmlformats.org/drawingml/2006/picture">
+                <pic:pic xmlns:pic="http://schemas.openxmlformats.org/drawingml/2006/picture">
+                  <pic:nvPicPr>
+                    <pic:cNvPr id="1" name=""/>
+                    <pic:cNvPicPr/>
+                  </pic:nvPicPr>
+                  <pic:blipFill>
+                    <a:blip r:embed="rId43"/>
+                    <a:stretch>
+                      <a:fillRect/>
+                    </a:stretch>
+                  </pic:blipFill>
+                  <pic:spPr>
+                    <a:xfrm>
+                      <a:off x="0" y="0"/>
+                      <a:ext cx="5943600" cy="5805170"/>
+                    </a:xfrm>
+                    <a:prstGeom prst="rect">
+                      <a:avLst/>
+                    </a:prstGeom>
+                  </pic:spPr>
+                </pic:pic>
+              </a:graphicData>
+            </a:graphic>
+          </wp:inline>
+        </w:drawing>
+      </w:r>
+    </w:p>
+    <w:p>
+      <w:r>
+        <w:t>Click Finish and your project is imported.</w:t>
+      </w:r>
+    </w:p>
+    <w:p>
+      <w:r>
+        <w:t>In order to add it to your server you need to go to Server tab and right click on your server and select Add and Remove … and move agenda from available to configured location, the same way you did it when you defined the server.</w:t>
+      </w:r>
+    </w:p>
+    <w:p>
+      <w:r>
+        <w:rPr>
+          <w:noProof/>
+        </w:rPr>
+        <w:lastRenderedPageBreak/>
+        <w:drawing>
+          <wp:inline distT="0" distB="0" distL="0" distR="0" wp14:anchorId="02908CDC" wp14:editId="7E7885BF">
+            <wp:extent cx="5943600" cy="1087755"/>
+            <wp:effectExtent l="0" t="0" r="0" b="0"/>
+            <wp:docPr id="28" name="Picture 28"/>
+            <wp:cNvGraphicFramePr>
+              <a:graphicFrameLocks xmlns:a="http://schemas.openxmlformats.org/drawingml/2006/main" noChangeAspect="1"/>
+            </wp:cNvGraphicFramePr>
+            <a:graphic xmlns:a="http://schemas.openxmlformats.org/drawingml/2006/main">
+              <a:graphicData uri="http://schemas.openxmlformats.org/drawingml/2006/picture">
+                <pic:pic xmlns:pic="http://schemas.openxmlformats.org/drawingml/2006/picture">
+                  <pic:nvPicPr>
+                    <pic:cNvPr id="1" name=""/>
+                    <pic:cNvPicPr/>
+                  </pic:nvPicPr>
+                  <pic:blipFill>
+                    <a:blip r:embed="rId28"/>
+                    <a:stretch>
+                      <a:fillRect/>
+                    </a:stretch>
+                  </pic:blipFill>
+                  <pic:spPr>
+                    <a:xfrm>
+                      <a:off x="0" y="0"/>
+                      <a:ext cx="5943600" cy="1087755"/>
+                    </a:xfrm>
+                    <a:prstGeom prst="rect">
+                      <a:avLst/>
+                    </a:prstGeom>
+                  </pic:spPr>
+                </pic:pic>
+              </a:graphicData>
+            </a:graphic>
+          </wp:inline>
+        </w:drawing>
+      </w:r>
+    </w:p>
+    <w:p/>
+    <w:p>
+      <w:r>
+        <w:t>Start the server and your application should be up and running.</w:t>
+      </w:r>
       <w:bookmarkStart w:id="9" w:name="_GoBack"/>
       <w:bookmarkEnd w:id="9"/>
     </w:p>
-    <w:p/>
     <w:sectPr>
-      <w:footerReference w:type="default" r:id="rId42"/>
+      <w:footerReference w:type="default" r:id="rId44"/>
       <w:pgSz w:w="12240" w:h="15840"/>
       <w:pgMar w:top="1440" w:right="1440" w:bottom="1440" w:left="1440" w:header="720" w:footer="720" w:gutter="0"/>
       <w:cols w:space="720"/>
@@ -5199,7 +5369,7 @@
 </file>
 
 <file path=customXml/itemProps1.xml><?xml version="1.0" encoding="utf-8"?>
-<ds:datastoreItem xmlns:ds="http://schemas.openxmlformats.org/officeDocument/2006/customXml" ds:itemID="{1518A2C9-265E-4CA1-9917-7C4CC097263A}">
+<ds:datastoreItem xmlns:ds="http://schemas.openxmlformats.org/officeDocument/2006/customXml" ds:itemID="{6C686C23-E8E5-45F3-8DE0-2196BE6DC1D2}">
   <ds:schemaRefs>
     <ds:schemaRef ds:uri="http://schemas.openxmlformats.org/officeDocument/2006/bibliography"/>
   </ds:schemaRefs>

</xml_diff>

<commit_message>
update fixing some jsp problems
</commit_message>
<xml_diff>
--- a/FirstMavenProject.docx
+++ b/FirstMavenProject.docx
@@ -53,7 +53,7 @@
           <w:r>
             <w:fldChar w:fldCharType="separate"/>
           </w:r>
-          <w:hyperlink w:anchor="_Toc446324179" w:history="1">
+          <w:hyperlink w:anchor="_Toc446329290" w:history="1">
             <w:r>
               <w:rPr>
                 <w:rStyle w:val="Hyperlink"/>
@@ -94,7 +94,7 @@
                 <w:noProof/>
                 <w:webHidden/>
               </w:rPr>
-              <w:instrText xml:space="preserve"> PAGEREF _Toc446324179 \h </w:instrText>
+              <w:instrText xml:space="preserve"> PAGEREF _Toc446329290 \h </w:instrText>
             </w:r>
             <w:r>
               <w:rPr>
@@ -114,7 +114,7 @@
                 <w:noProof/>
                 <w:webHidden/>
               </w:rPr>
-              <w:t>1</w:t>
+              <w:t>2</w:t>
             </w:r>
             <w:r>
               <w:rPr>
@@ -137,7 +137,7 @@
               <w:noProof/>
             </w:rPr>
           </w:pPr>
-          <w:hyperlink w:anchor="_Toc446324180" w:history="1">
+          <w:hyperlink w:anchor="_Toc446329291" w:history="1">
             <w:r>
               <w:rPr>
                 <w:rStyle w:val="Hyperlink"/>
@@ -178,7 +178,7 @@
                 <w:noProof/>
                 <w:webHidden/>
               </w:rPr>
-              <w:instrText xml:space="preserve"> PAGEREF _Toc446324180 \h </w:instrText>
+              <w:instrText xml:space="preserve"> PAGEREF _Toc446329291 \h </w:instrText>
             </w:r>
             <w:r>
               <w:rPr>
@@ -198,7 +198,7 @@
                 <w:noProof/>
                 <w:webHidden/>
               </w:rPr>
-              <w:t>5</w:t>
+              <w:t>6</w:t>
             </w:r>
             <w:r>
               <w:rPr>
@@ -221,7 +221,7 @@
               <w:noProof/>
             </w:rPr>
           </w:pPr>
-          <w:hyperlink w:anchor="_Toc446324181" w:history="1">
+          <w:hyperlink w:anchor="_Toc446329292" w:history="1">
             <w:r>
               <w:rPr>
                 <w:rStyle w:val="Hyperlink"/>
@@ -241,7 +241,7 @@
                 <w:rStyle w:val="Hyperlink"/>
                 <w:noProof/>
               </w:rPr>
-              <w:t>Configuring our maven project</w:t>
+              <w:t>Getting rid of javax.servlet.http.HttpServlet jsp problem</w:t>
             </w:r>
             <w:r>
               <w:rPr>
@@ -262,7 +262,7 @@
                 <w:noProof/>
                 <w:webHidden/>
               </w:rPr>
-              <w:instrText xml:space="preserve"> PAGEREF _Toc446324181 \h </w:instrText>
+              <w:instrText xml:space="preserve"> PAGEREF _Toc446329292 \h </w:instrText>
             </w:r>
             <w:r>
               <w:rPr>
@@ -305,7 +305,7 @@
               <w:noProof/>
             </w:rPr>
           </w:pPr>
-          <w:hyperlink w:anchor="_Toc446324182" w:history="1">
+          <w:hyperlink w:anchor="_Toc446329293" w:history="1">
             <w:r>
               <w:rPr>
                 <w:rStyle w:val="Hyperlink"/>
@@ -325,7 +325,7 @@
                 <w:rStyle w:val="Hyperlink"/>
                 <w:noProof/>
               </w:rPr>
-              <w:t>Configuring pom.xml</w:t>
+              <w:t>Method A</w:t>
             </w:r>
             <w:r>
               <w:rPr>
@@ -346,7 +346,7 @@
                 <w:noProof/>
                 <w:webHidden/>
               </w:rPr>
-              <w:instrText xml:space="preserve"> PAGEREF _Toc446324182 \h </w:instrText>
+              <w:instrText xml:space="preserve"> PAGEREF _Toc446329293 \h </w:instrText>
             </w:r>
             <w:r>
               <w:rPr>
@@ -366,7 +366,7 @@
                 <w:noProof/>
                 <w:webHidden/>
               </w:rPr>
-              <w:t>20</w:t>
+              <w:t>21</w:t>
             </w:r>
             <w:r>
               <w:rPr>
@@ -389,7 +389,7 @@
               <w:noProof/>
             </w:rPr>
           </w:pPr>
-          <w:hyperlink w:anchor="_Toc446324183" w:history="1">
+          <w:hyperlink w:anchor="_Toc446329294" w:history="1">
             <w:r>
               <w:rPr>
                 <w:rStyle w:val="Hyperlink"/>
@@ -409,7 +409,7 @@
                 <w:rStyle w:val="Hyperlink"/>
                 <w:noProof/>
               </w:rPr>
-              <w:t>Configuring web.xml</w:t>
+              <w:t>Method B</w:t>
             </w:r>
             <w:r>
               <w:rPr>
@@ -430,7 +430,7 @@
                 <w:noProof/>
                 <w:webHidden/>
               </w:rPr>
-              <w:instrText xml:space="preserve"> PAGEREF _Toc446324183 \h </w:instrText>
+              <w:instrText xml:space="preserve"> PAGEREF _Toc446329294 \h </w:instrText>
             </w:r>
             <w:r>
               <w:rPr>
@@ -450,7 +450,91 @@
                 <w:noProof/>
                 <w:webHidden/>
               </w:rPr>
-              <w:t>21</w:t>
+              <w:t>22</w:t>
+            </w:r>
+            <w:r>
+              <w:rPr>
+                <w:noProof/>
+                <w:webHidden/>
+              </w:rPr>
+              <w:fldChar w:fldCharType="end"/>
+            </w:r>
+          </w:hyperlink>
+        </w:p>
+        <w:p>
+          <w:pPr>
+            <w:pStyle w:val="TOC1"/>
+            <w:tabs>
+              <w:tab w:val="left" w:pos="440"/>
+              <w:tab w:val="right" w:leader="dot" w:pos="9350"/>
+            </w:tabs>
+            <w:rPr>
+              <w:rFonts w:eastAsiaTheme="minorEastAsia"/>
+              <w:noProof/>
+            </w:rPr>
+          </w:pPr>
+          <w:hyperlink w:anchor="_Toc446329295" w:history="1">
+            <w:r>
+              <w:rPr>
+                <w:rStyle w:val="Hyperlink"/>
+                <w:noProof/>
+              </w:rPr>
+              <w:t>4.</w:t>
+            </w:r>
+            <w:r>
+              <w:rPr>
+                <w:rFonts w:eastAsiaTheme="minorEastAsia"/>
+                <w:noProof/>
+              </w:rPr>
+              <w:tab/>
+            </w:r>
+            <w:r>
+              <w:rPr>
+                <w:rStyle w:val="Hyperlink"/>
+                <w:noProof/>
+              </w:rPr>
+              <w:t>Configuring our maven project</w:t>
+            </w:r>
+            <w:r>
+              <w:rPr>
+                <w:noProof/>
+                <w:webHidden/>
+              </w:rPr>
+              <w:tab/>
+            </w:r>
+            <w:r>
+              <w:rPr>
+                <w:noProof/>
+                <w:webHidden/>
+              </w:rPr>
+              <w:fldChar w:fldCharType="begin"/>
+            </w:r>
+            <w:r>
+              <w:rPr>
+                <w:noProof/>
+                <w:webHidden/>
+              </w:rPr>
+              <w:instrText xml:space="preserve"> PAGEREF _Toc446329295 \h </w:instrText>
+            </w:r>
+            <w:r>
+              <w:rPr>
+                <w:noProof/>
+                <w:webHidden/>
+              </w:rPr>
+            </w:r>
+            <w:r>
+              <w:rPr>
+                <w:noProof/>
+                <w:webHidden/>
+              </w:rPr>
+              <w:fldChar w:fldCharType="separate"/>
+            </w:r>
+            <w:r>
+              <w:rPr>
+                <w:noProof/>
+                <w:webHidden/>
+              </w:rPr>
+              <w:t>23</w:t>
             </w:r>
             <w:r>
               <w:rPr>
@@ -473,13 +557,13 @@
               <w:noProof/>
             </w:rPr>
           </w:pPr>
-          <w:hyperlink w:anchor="_Toc446324184" w:history="1">
+          <w:hyperlink w:anchor="_Toc446329296" w:history="1">
             <w:r>
               <w:rPr>
                 <w:rStyle w:val="Hyperlink"/>
                 <w:noProof/>
               </w:rPr>
-              <w:t>3.3.</w:t>
+              <w:t>4.1.</w:t>
             </w:r>
             <w:r>
               <w:rPr>
@@ -493,7 +577,7 @@
                 <w:rStyle w:val="Hyperlink"/>
                 <w:noProof/>
               </w:rPr>
-              <w:t>Adding our beans configuration file</w:t>
+              <w:t>Configuring pom.xml</w:t>
             </w:r>
             <w:r>
               <w:rPr>
@@ -514,7 +598,7 @@
                 <w:noProof/>
                 <w:webHidden/>
               </w:rPr>
-              <w:instrText xml:space="preserve"> PAGEREF _Toc446324184 \h </w:instrText>
+              <w:instrText xml:space="preserve"> PAGEREF _Toc446329296 \h </w:instrText>
             </w:r>
             <w:r>
               <w:rPr>
@@ -534,7 +618,7 @@
                 <w:noProof/>
                 <w:webHidden/>
               </w:rPr>
-              <w:t>21</w:t>
+              <w:t>23</w:t>
             </w:r>
             <w:r>
               <w:rPr>
@@ -557,13 +641,13 @@
               <w:noProof/>
             </w:rPr>
           </w:pPr>
-          <w:hyperlink w:anchor="_Toc446324185" w:history="1">
+          <w:hyperlink w:anchor="_Toc446329297" w:history="1">
             <w:r>
               <w:rPr>
                 <w:rStyle w:val="Hyperlink"/>
                 <w:noProof/>
               </w:rPr>
-              <w:t>3.4.</w:t>
+              <w:t>4.2.</w:t>
             </w:r>
             <w:r>
               <w:rPr>
@@ -577,7 +661,7 @@
                 <w:rStyle w:val="Hyperlink"/>
                 <w:noProof/>
               </w:rPr>
-              <w:t>Adding source (java) folder</w:t>
+              <w:t>Configuring web.xml</w:t>
             </w:r>
             <w:r>
               <w:rPr>
@@ -598,7 +682,7 @@
                 <w:noProof/>
                 <w:webHidden/>
               </w:rPr>
-              <w:instrText xml:space="preserve"> PAGEREF _Toc446324185 \h </w:instrText>
+              <w:instrText xml:space="preserve"> PAGEREF _Toc446329297 \h </w:instrText>
             </w:r>
             <w:r>
               <w:rPr>
@@ -618,7 +702,7 @@
                 <w:noProof/>
                 <w:webHidden/>
               </w:rPr>
-              <w:t>21</w:t>
+              <w:t>23</w:t>
             </w:r>
             <w:r>
               <w:rPr>
@@ -641,13 +725,13 @@
               <w:noProof/>
             </w:rPr>
           </w:pPr>
-          <w:hyperlink w:anchor="_Toc446324186" w:history="1">
+          <w:hyperlink w:anchor="_Toc446329298" w:history="1">
             <w:r>
               <w:rPr>
                 <w:rStyle w:val="Hyperlink"/>
                 <w:noProof/>
               </w:rPr>
-              <w:t>3.5.</w:t>
+              <w:t>4.3.</w:t>
             </w:r>
             <w:r>
               <w:rPr>
@@ -661,7 +745,7 @@
                 <w:rStyle w:val="Hyperlink"/>
                 <w:noProof/>
               </w:rPr>
-              <w:t>Add your first package and first class</w:t>
+              <w:t>Adding our beans configuration file</w:t>
             </w:r>
             <w:r>
               <w:rPr>
@@ -682,7 +766,7 @@
                 <w:noProof/>
                 <w:webHidden/>
               </w:rPr>
-              <w:instrText xml:space="preserve"> PAGEREF _Toc446324186 \h </w:instrText>
+              <w:instrText xml:space="preserve"> PAGEREF _Toc446329298 \h </w:instrText>
             </w:r>
             <w:r>
               <w:rPr>
@@ -702,7 +786,7 @@
                 <w:noProof/>
                 <w:webHidden/>
               </w:rPr>
-              <w:t>22</w:t>
+              <w:t>23</w:t>
             </w:r>
             <w:r>
               <w:rPr>
@@ -725,13 +809,13 @@
               <w:noProof/>
             </w:rPr>
           </w:pPr>
-          <w:hyperlink w:anchor="_Toc446324187" w:history="1">
+          <w:hyperlink w:anchor="_Toc446329299" w:history="1">
             <w:r>
               <w:rPr>
                 <w:rStyle w:val="Hyperlink"/>
                 <w:noProof/>
               </w:rPr>
-              <w:t>3.6.</w:t>
+              <w:t>4.4.</w:t>
             </w:r>
             <w:r>
               <w:rPr>
@@ -745,6 +829,174 @@
                 <w:rStyle w:val="Hyperlink"/>
                 <w:noProof/>
               </w:rPr>
+              <w:t>Adding source (java) folder</w:t>
+            </w:r>
+            <w:r>
+              <w:rPr>
+                <w:noProof/>
+                <w:webHidden/>
+              </w:rPr>
+              <w:tab/>
+            </w:r>
+            <w:r>
+              <w:rPr>
+                <w:noProof/>
+                <w:webHidden/>
+              </w:rPr>
+              <w:fldChar w:fldCharType="begin"/>
+            </w:r>
+            <w:r>
+              <w:rPr>
+                <w:noProof/>
+                <w:webHidden/>
+              </w:rPr>
+              <w:instrText xml:space="preserve"> PAGEREF _Toc446329299 \h </w:instrText>
+            </w:r>
+            <w:r>
+              <w:rPr>
+                <w:noProof/>
+                <w:webHidden/>
+              </w:rPr>
+            </w:r>
+            <w:r>
+              <w:rPr>
+                <w:noProof/>
+                <w:webHidden/>
+              </w:rPr>
+              <w:fldChar w:fldCharType="separate"/>
+            </w:r>
+            <w:r>
+              <w:rPr>
+                <w:noProof/>
+                <w:webHidden/>
+              </w:rPr>
+              <w:t>24</w:t>
+            </w:r>
+            <w:r>
+              <w:rPr>
+                <w:noProof/>
+                <w:webHidden/>
+              </w:rPr>
+              <w:fldChar w:fldCharType="end"/>
+            </w:r>
+          </w:hyperlink>
+        </w:p>
+        <w:p>
+          <w:pPr>
+            <w:pStyle w:val="TOC2"/>
+            <w:tabs>
+              <w:tab w:val="left" w:pos="880"/>
+              <w:tab w:val="right" w:leader="dot" w:pos="9350"/>
+            </w:tabs>
+            <w:rPr>
+              <w:rFonts w:eastAsiaTheme="minorEastAsia"/>
+              <w:noProof/>
+            </w:rPr>
+          </w:pPr>
+          <w:hyperlink w:anchor="_Toc446329300" w:history="1">
+            <w:r>
+              <w:rPr>
+                <w:rStyle w:val="Hyperlink"/>
+                <w:noProof/>
+              </w:rPr>
+              <w:t>4.5.</w:t>
+            </w:r>
+            <w:r>
+              <w:rPr>
+                <w:rFonts w:eastAsiaTheme="minorEastAsia"/>
+                <w:noProof/>
+              </w:rPr>
+              <w:tab/>
+            </w:r>
+            <w:r>
+              <w:rPr>
+                <w:rStyle w:val="Hyperlink"/>
+                <w:noProof/>
+              </w:rPr>
+              <w:t>Add your first package and first class</w:t>
+            </w:r>
+            <w:r>
+              <w:rPr>
+                <w:noProof/>
+                <w:webHidden/>
+              </w:rPr>
+              <w:tab/>
+            </w:r>
+            <w:r>
+              <w:rPr>
+                <w:noProof/>
+                <w:webHidden/>
+              </w:rPr>
+              <w:fldChar w:fldCharType="begin"/>
+            </w:r>
+            <w:r>
+              <w:rPr>
+                <w:noProof/>
+                <w:webHidden/>
+              </w:rPr>
+              <w:instrText xml:space="preserve"> PAGEREF _Toc446329300 \h </w:instrText>
+            </w:r>
+            <w:r>
+              <w:rPr>
+                <w:noProof/>
+                <w:webHidden/>
+              </w:rPr>
+            </w:r>
+            <w:r>
+              <w:rPr>
+                <w:noProof/>
+                <w:webHidden/>
+              </w:rPr>
+              <w:fldChar w:fldCharType="separate"/>
+            </w:r>
+            <w:r>
+              <w:rPr>
+                <w:noProof/>
+                <w:webHidden/>
+              </w:rPr>
+              <w:t>24</w:t>
+            </w:r>
+            <w:r>
+              <w:rPr>
+                <w:noProof/>
+                <w:webHidden/>
+              </w:rPr>
+              <w:fldChar w:fldCharType="end"/>
+            </w:r>
+          </w:hyperlink>
+        </w:p>
+        <w:p>
+          <w:pPr>
+            <w:pStyle w:val="TOC2"/>
+            <w:tabs>
+              <w:tab w:val="left" w:pos="880"/>
+              <w:tab w:val="right" w:leader="dot" w:pos="9350"/>
+            </w:tabs>
+            <w:rPr>
+              <w:rFonts w:eastAsiaTheme="minorEastAsia"/>
+              <w:noProof/>
+            </w:rPr>
+          </w:pPr>
+          <w:hyperlink w:anchor="_Toc446329301" w:history="1">
+            <w:r>
+              <w:rPr>
+                <w:rStyle w:val="Hyperlink"/>
+                <w:noProof/>
+              </w:rPr>
+              <w:t>4.6.</w:t>
+            </w:r>
+            <w:r>
+              <w:rPr>
+                <w:rFonts w:eastAsiaTheme="minorEastAsia"/>
+                <w:noProof/>
+              </w:rPr>
+              <w:tab/>
+            </w:r>
+            <w:r>
+              <w:rPr>
+                <w:rStyle w:val="Hyperlink"/>
+                <w:noProof/>
+              </w:rPr>
               <w:t>Publish your application to the server</w:t>
             </w:r>
             <w:r>
@@ -766,7 +1018,7 @@
                 <w:noProof/>
                 <w:webHidden/>
               </w:rPr>
-              <w:instrText xml:space="preserve"> PAGEREF _Toc446324187 \h </w:instrText>
+              <w:instrText xml:space="preserve"> PAGEREF _Toc446329301 \h </w:instrText>
             </w:r>
             <w:r>
               <w:rPr>
@@ -786,7 +1038,91 @@
                 <w:noProof/>
                 <w:webHidden/>
               </w:rPr>
-              <w:t>24</w:t>
+              <w:t>26</w:t>
+            </w:r>
+            <w:r>
+              <w:rPr>
+                <w:noProof/>
+                <w:webHidden/>
+              </w:rPr>
+              <w:fldChar w:fldCharType="end"/>
+            </w:r>
+          </w:hyperlink>
+        </w:p>
+        <w:p>
+          <w:pPr>
+            <w:pStyle w:val="TOC1"/>
+            <w:tabs>
+              <w:tab w:val="left" w:pos="440"/>
+              <w:tab w:val="right" w:leader="dot" w:pos="9350"/>
+            </w:tabs>
+            <w:rPr>
+              <w:rFonts w:eastAsiaTheme="minorEastAsia"/>
+              <w:noProof/>
+            </w:rPr>
+          </w:pPr>
+          <w:hyperlink w:anchor="_Toc446329302" w:history="1">
+            <w:r>
+              <w:rPr>
+                <w:rStyle w:val="Hyperlink"/>
+                <w:noProof/>
+              </w:rPr>
+              <w:t>5.</w:t>
+            </w:r>
+            <w:r>
+              <w:rPr>
+                <w:rFonts w:eastAsiaTheme="minorEastAsia"/>
+                <w:noProof/>
+              </w:rPr>
+              <w:tab/>
+            </w:r>
+            <w:r>
+              <w:rPr>
+                <w:rStyle w:val="Hyperlink"/>
+                <w:noProof/>
+              </w:rPr>
+              <w:t>Import a maven project</w:t>
+            </w:r>
+            <w:r>
+              <w:rPr>
+                <w:noProof/>
+                <w:webHidden/>
+              </w:rPr>
+              <w:tab/>
+            </w:r>
+            <w:r>
+              <w:rPr>
+                <w:noProof/>
+                <w:webHidden/>
+              </w:rPr>
+              <w:fldChar w:fldCharType="begin"/>
+            </w:r>
+            <w:r>
+              <w:rPr>
+                <w:noProof/>
+                <w:webHidden/>
+              </w:rPr>
+              <w:instrText xml:space="preserve"> PAGEREF _Toc446329302 \h </w:instrText>
+            </w:r>
+            <w:r>
+              <w:rPr>
+                <w:noProof/>
+                <w:webHidden/>
+              </w:rPr>
+            </w:r>
+            <w:r>
+              <w:rPr>
+                <w:noProof/>
+                <w:webHidden/>
+              </w:rPr>
+              <w:fldChar w:fldCharType="separate"/>
+            </w:r>
+            <w:r>
+              <w:rPr>
+                <w:noProof/>
+                <w:webHidden/>
+              </w:rPr>
+              <w:t>27</w:t>
             </w:r>
             <w:r>
               <w:rPr>
@@ -813,16 +1149,41 @@
     <w:p>
       <w:pPr>
         <w:pStyle w:val="Heading1"/>
-      </w:pPr>
-      <w:bookmarkStart w:id="0" w:name="_Toc446324179"/>
-      <w:r>
+        <w:numPr>
+          <w:ilvl w:val="0"/>
+          <w:numId w:val="0"/>
+        </w:numPr>
+        <w:ind w:left="720"/>
+      </w:pPr>
+    </w:p>
+    <w:p/>
+    <w:p/>
+    <w:p>
+      <w:bookmarkStart w:id="0" w:name="_GoBack"/>
+      <w:bookmarkEnd w:id="0"/>
+    </w:p>
+    <w:p/>
+    <w:p/>
+    <w:p/>
+    <w:p/>
+    <w:p/>
+    <w:p/>
+    <w:p/>
+    <w:p/>
+    <w:p/>
+    <w:p>
+      <w:pPr>
+        <w:pStyle w:val="Heading1"/>
+      </w:pPr>
+      <w:bookmarkStart w:id="1" w:name="_Toc446329290"/>
+      <w:r>
+        <w:lastRenderedPageBreak/>
         <w:t>Create new Maven Project</w:t>
       </w:r>
-      <w:bookmarkEnd w:id="0"/>
-    </w:p>
-    <w:p>
-      <w:r>
-        <w:lastRenderedPageBreak/>
+      <w:bookmarkEnd w:id="1"/>
+    </w:p>
+    <w:p>
+      <w:r>
         <w:br/>
       </w:r>
       <w:r>
@@ -922,7 +1283,15 @@
     </w:p>
     <w:p>
       <w:r>
-        <w:t>Select artifact Id: maven-archetype-webapp (version 1.0)</w:t>
+        <w:t>Select artifact Id: maven-archetype-</w:t>
+      </w:r>
+      <w:proofErr w:type="spellStart"/>
+      <w:r>
+        <w:t>webapp</w:t>
+      </w:r>
+      <w:proofErr w:type="spellEnd"/>
+      <w:r>
+        <w:t xml:space="preserve"> (version 1.0)</w:t>
       </w:r>
     </w:p>
     <w:p>
@@ -1018,8 +1387,13 @@
     </w:p>
     <w:p>
       <w:r>
-        <w:t>Group Id: com.fiipractic</w:t>
-      </w:r>
+        <w:t xml:space="preserve">Group Id: </w:t>
+      </w:r>
+      <w:proofErr w:type="spellStart"/>
+      <w:r>
+        <w:t>com.fiipractic</w:t>
+      </w:r>
+      <w:proofErr w:type="spellEnd"/>
       <w:r>
         <w:br/>
         <w:t>Artefact Id: agenda</w:t>
@@ -1033,15 +1407,23 @@
         <w:sym w:font="Wingdings" w:char="F04A"/>
       </w:r>
     </w:p>
+    <w:p/>
+    <w:p/>
+    <w:p/>
+    <w:p/>
+    <w:p/>
+    <w:p/>
+    <w:p/>
     <w:p>
       <w:pPr>
         <w:pStyle w:val="Heading1"/>
       </w:pPr>
-      <w:bookmarkStart w:id="1" w:name="_Toc446324180"/>
-      <w:r>
+      <w:bookmarkStart w:id="2" w:name="_Toc446329291"/>
+      <w:r>
+        <w:lastRenderedPageBreak/>
         <w:t>Create a new Tomcat Server</w:t>
       </w:r>
-      <w:bookmarkEnd w:id="1"/>
+      <w:bookmarkEnd w:id="2"/>
     </w:p>
     <w:p>
       <w:r>
@@ -1056,7 +1438,6 @@
         <w:rPr>
           <w:noProof/>
         </w:rPr>
-        <w:lastRenderedPageBreak/>
         <w:drawing>
           <wp:inline distT="0" distB="0" distL="0" distR="0" wp14:anchorId="54687DAB" wp14:editId="4BA3ED1D">
             <wp:extent cx="5943600" cy="5194935"/>
@@ -1291,8 +1672,22 @@
         </w:drawing>
       </w:r>
     </w:p>
-    <w:p>
-      <w:r>
+    <w:p/>
+    <w:p/>
+    <w:p/>
+    <w:p/>
+    <w:p/>
+    <w:p/>
+    <w:p/>
+    <w:p/>
+    <w:p/>
+    <w:p/>
+    <w:p/>
+    <w:p/>
+    <w:p/>
+    <w:p>
+      <w:r>
+        <w:lastRenderedPageBreak/>
         <w:t>Next</w:t>
       </w:r>
       <w:r>
@@ -1313,7 +1708,6 @@
         <w:rPr>
           <w:noProof/>
         </w:rPr>
-        <w:lastRenderedPageBreak/>
         <w:drawing>
           <wp:inline distT="0" distB="0" distL="0" distR="0" wp14:anchorId="13379729" wp14:editId="569E4D89">
             <wp:extent cx="5000625" cy="4962525"/>
@@ -1361,7 +1755,15 @@
       </w:r>
       <w:r>
         <w:br/>
-        <w:t xml:space="preserve">Remove the current jre and </w:t>
+        <w:t xml:space="preserve">Remove the current </w:t>
+      </w:r>
+      <w:proofErr w:type="spellStart"/>
+      <w:r>
+        <w:t>jre</w:t>
+      </w:r>
+      <w:proofErr w:type="spellEnd"/>
+      <w:r>
+        <w:t xml:space="preserve"> and </w:t>
       </w:r>
       <w:r>
         <w:br/>
@@ -1668,7 +2070,15 @@
     <w:p>
       <w:r>
         <w:lastRenderedPageBreak/>
-        <w:t>Select Tomcat v8.0 Server, click Next.</w:t>
+        <w:t xml:space="preserve">Select Tomcat v8.0 Server, click </w:t>
+      </w:r>
+      <w:proofErr w:type="gramStart"/>
+      <w:r>
+        <w:t>Next</w:t>
+      </w:r>
+      <w:proofErr w:type="gramEnd"/>
+      <w:r>
+        <w:t>.</w:t>
       </w:r>
       <w:r>
         <w:br/>
@@ -1817,7 +2227,23 @@
     </w:p>
     <w:p>
       <w:r>
-        <w:t>In Server Locations select de second radio button and change from wtpwebapps to webapps:</w:t>
+        <w:t xml:space="preserve">In Server Locations select de second radio button and change from </w:t>
+      </w:r>
+      <w:proofErr w:type="spellStart"/>
+      <w:r>
+        <w:t>wtpwebapps</w:t>
+      </w:r>
+      <w:proofErr w:type="spellEnd"/>
+      <w:r>
+        <w:t xml:space="preserve"> to </w:t>
+      </w:r>
+      <w:proofErr w:type="spellStart"/>
+      <w:r>
+        <w:t>webapps</w:t>
+      </w:r>
+      <w:proofErr w:type="spellEnd"/>
+      <w:r>
+        <w:t>:</w:t>
       </w:r>
     </w:p>
     <w:p>
@@ -1873,7 +2299,15 @@
     </w:p>
     <w:p>
       <w:r>
-        <w:t>Save the modifications (Ctrl+s) you server should now work.</w:t>
+        <w:t>Save the modifications (</w:t>
+      </w:r>
+      <w:proofErr w:type="spellStart"/>
+      <w:r>
+        <w:t>Ctrl+s</w:t>
+      </w:r>
+      <w:proofErr w:type="spellEnd"/>
+      <w:r>
+        <w:t>) you server should now work.</w:t>
       </w:r>
     </w:p>
     <w:p>
@@ -1985,31 +2419,714 @@
       <w:pPr>
         <w:pStyle w:val="Heading1"/>
       </w:pPr>
-      <w:bookmarkStart w:id="2" w:name="_Toc446324181"/>
-      <w:r>
+      <w:bookmarkStart w:id="3" w:name="_Toc446329292"/>
+      <w:r>
+        <w:t xml:space="preserve">Getting rid of </w:t>
+      </w:r>
+      <w:proofErr w:type="spellStart"/>
+      <w:r>
+        <w:t>javax.servlet.http.HttpServlet</w:t>
+      </w:r>
+      <w:proofErr w:type="spellEnd"/>
+      <w:r>
+        <w:t xml:space="preserve"> </w:t>
+      </w:r>
+      <w:proofErr w:type="spellStart"/>
+      <w:r>
+        <w:t>jsp</w:t>
+      </w:r>
+      <w:proofErr w:type="spellEnd"/>
+      <w:r>
+        <w:t xml:space="preserve"> problem</w:t>
+      </w:r>
+      <w:bookmarkEnd w:id="3"/>
+    </w:p>
+    <w:p>
+      <w:r>
+        <w:rPr>
+          <w:noProof/>
+        </w:rPr>
+        <w:drawing>
+          <wp:inline distT="0" distB="0" distL="0" distR="0" wp14:anchorId="48848135" wp14:editId="498946A2">
+            <wp:extent cx="5943600" cy="1206500"/>
+            <wp:effectExtent l="0" t="0" r="0" b="0"/>
+            <wp:docPr id="29" name="Picture 29"/>
+            <wp:cNvGraphicFramePr>
+              <a:graphicFrameLocks xmlns:a="http://schemas.openxmlformats.org/drawingml/2006/main" noChangeAspect="1"/>
+            </wp:cNvGraphicFramePr>
+            <a:graphic xmlns:a="http://schemas.openxmlformats.org/drawingml/2006/main">
+              <a:graphicData uri="http://schemas.openxmlformats.org/drawingml/2006/picture">
+                <pic:pic xmlns:pic="http://schemas.openxmlformats.org/drawingml/2006/picture">
+                  <pic:nvPicPr>
+                    <pic:cNvPr id="1" name=""/>
+                    <pic:cNvPicPr/>
+                  </pic:nvPicPr>
+                  <pic:blipFill>
+                    <a:blip r:embed="rId31"/>
+                    <a:stretch>
+                      <a:fillRect/>
+                    </a:stretch>
+                  </pic:blipFill>
+                  <pic:spPr>
+                    <a:xfrm>
+                      <a:off x="0" y="0"/>
+                      <a:ext cx="5943600" cy="1206500"/>
+                    </a:xfrm>
+                    <a:prstGeom prst="rect">
+                      <a:avLst/>
+                    </a:prstGeom>
+                  </pic:spPr>
+                </pic:pic>
+              </a:graphicData>
+            </a:graphic>
+          </wp:inline>
+        </w:drawing>
+      </w:r>
+    </w:p>
+    <w:p>
+      <w:pPr>
+        <w:pStyle w:val="Heading2"/>
+        <w:numPr>
+          <w:ilvl w:val="0"/>
+          <w:numId w:val="0"/>
+        </w:numPr>
+        <w:ind w:left="720"/>
+      </w:pPr>
+    </w:p>
+    <w:p/>
+    <w:p>
+      <w:pPr>
+        <w:pStyle w:val="Heading2"/>
+      </w:pPr>
+      <w:bookmarkStart w:id="4" w:name="_Toc446329293"/>
+      <w:r>
+        <w:t>Method A</w:t>
+      </w:r>
+      <w:bookmarkEnd w:id="4"/>
+    </w:p>
+    <w:p>
+      <w:r>
+        <w:t>In Project explorer right click on the agenda project and select properties:</w:t>
+      </w:r>
+    </w:p>
+    <w:p>
+      <w:r>
+        <w:rPr>
+          <w:noProof/>
+        </w:rPr>
+        <w:drawing>
+          <wp:inline distT="0" distB="0" distL="0" distR="0" wp14:anchorId="69368050" wp14:editId="3862CCA9">
+            <wp:extent cx="5943600" cy="4117975"/>
+            <wp:effectExtent l="0" t="0" r="0" b="0"/>
+            <wp:docPr id="30" name="Picture 30"/>
+            <wp:cNvGraphicFramePr>
+              <a:graphicFrameLocks xmlns:a="http://schemas.openxmlformats.org/drawingml/2006/main" noChangeAspect="1"/>
+            </wp:cNvGraphicFramePr>
+            <a:graphic xmlns:a="http://schemas.openxmlformats.org/drawingml/2006/main">
+              <a:graphicData uri="http://schemas.openxmlformats.org/drawingml/2006/picture">
+                <pic:pic xmlns:pic="http://schemas.openxmlformats.org/drawingml/2006/picture">
+                  <pic:nvPicPr>
+                    <pic:cNvPr id="1" name=""/>
+                    <pic:cNvPicPr/>
+                  </pic:nvPicPr>
+                  <pic:blipFill>
+                    <a:blip r:embed="rId32"/>
+                    <a:stretch>
+                      <a:fillRect/>
+                    </a:stretch>
+                  </pic:blipFill>
+                  <pic:spPr>
+                    <a:xfrm>
+                      <a:off x="0" y="0"/>
+                      <a:ext cx="5943600" cy="4117975"/>
+                    </a:xfrm>
+                    <a:prstGeom prst="rect">
+                      <a:avLst/>
+                    </a:prstGeom>
+                  </pic:spPr>
+                </pic:pic>
+              </a:graphicData>
+            </a:graphic>
+          </wp:inline>
+        </w:drawing>
+      </w:r>
+    </w:p>
+    <w:p>
+      <w:r>
+        <w:t>In the type filter text write Project Facets and then click on it. Go to Runtime</w:t>
+      </w:r>
+      <w:r>
+        <w:t>s and select Apache Tomcat v8.0, also if you are here you can select the java version to be 1.8.</w:t>
+      </w:r>
+    </w:p>
+    <w:p>
+      <w:r>
+        <w:rPr>
+          <w:noProof/>
+        </w:rPr>
+        <w:lastRenderedPageBreak/>
+        <w:drawing>
+          <wp:inline distT="0" distB="0" distL="0" distR="0" wp14:anchorId="41368C9F" wp14:editId="18A8A201">
+            <wp:extent cx="5943600" cy="4273550"/>
+            <wp:effectExtent l="0" t="0" r="0" b="0"/>
+            <wp:docPr id="32" name="Picture 32"/>
+            <wp:cNvGraphicFramePr>
+              <a:graphicFrameLocks xmlns:a="http://schemas.openxmlformats.org/drawingml/2006/main" noChangeAspect="1"/>
+            </wp:cNvGraphicFramePr>
+            <a:graphic xmlns:a="http://schemas.openxmlformats.org/drawingml/2006/main">
+              <a:graphicData uri="http://schemas.openxmlformats.org/drawingml/2006/picture">
+                <pic:pic xmlns:pic="http://schemas.openxmlformats.org/drawingml/2006/picture">
+                  <pic:nvPicPr>
+                    <pic:cNvPr id="1" name=""/>
+                    <pic:cNvPicPr/>
+                  </pic:nvPicPr>
+                  <pic:blipFill>
+                    <a:blip r:embed="rId33"/>
+                    <a:stretch>
+                      <a:fillRect/>
+                    </a:stretch>
+                  </pic:blipFill>
+                  <pic:spPr>
+                    <a:xfrm>
+                      <a:off x="0" y="0"/>
+                      <a:ext cx="5943600" cy="4273550"/>
+                    </a:xfrm>
+                    <a:prstGeom prst="rect">
+                      <a:avLst/>
+                    </a:prstGeom>
+                  </pic:spPr>
+                </pic:pic>
+              </a:graphicData>
+            </a:graphic>
+          </wp:inline>
+        </w:drawing>
+      </w:r>
+    </w:p>
+    <w:p>
+      <w:pPr>
+        <w:pStyle w:val="Heading2"/>
+        <w:numPr>
+          <w:ilvl w:val="0"/>
+          <w:numId w:val="0"/>
+        </w:numPr>
+        <w:ind w:left="720"/>
+      </w:pPr>
+    </w:p>
+    <w:p>
+      <w:pPr>
+        <w:pStyle w:val="Heading2"/>
+      </w:pPr>
+      <w:bookmarkStart w:id="5" w:name="_Toc446329294"/>
+      <w:r>
+        <w:t>Method B</w:t>
+      </w:r>
+      <w:bookmarkEnd w:id="5"/>
+    </w:p>
+    <w:p>
+      <w:r>
+        <w:t>Go to your pom.xml file.</w:t>
+      </w:r>
+    </w:p>
+    <w:p>
+      <w:r>
+        <w:t>And add the following dependency:</w:t>
+      </w:r>
+    </w:p>
+    <w:p>
+      <w:pPr>
+        <w:autoSpaceDE w:val="0"/>
+        <w:autoSpaceDN w:val="0"/>
+        <w:adjustRightInd w:val="0"/>
+        <w:spacing w:after="0" w:line="240" w:lineRule="auto"/>
+        <w:rPr>
+          <w:rFonts w:ascii="Courier New" w:hAnsi="Courier New" w:cs="Courier New"/>
+          <w:sz w:val="20"/>
+          <w:szCs w:val="20"/>
+        </w:rPr>
+      </w:pPr>
+      <w:r>
+        <w:rPr>
+          <w:rFonts w:ascii="Courier New" w:hAnsi="Courier New" w:cs="Courier New"/>
+          <w:color w:val="008080"/>
+          <w:sz w:val="20"/>
+          <w:szCs w:val="20"/>
+        </w:rPr>
+        <w:t>&lt;</w:t>
+      </w:r>
+      <w:proofErr w:type="gramStart"/>
+      <w:r>
+        <w:rPr>
+          <w:rFonts w:ascii="Courier New" w:hAnsi="Courier New" w:cs="Courier New"/>
+          <w:color w:val="3F7F7F"/>
+          <w:sz w:val="20"/>
+          <w:szCs w:val="20"/>
+        </w:rPr>
+        <w:t>dependency</w:t>
+      </w:r>
+      <w:proofErr w:type="gramEnd"/>
+      <w:r>
+        <w:rPr>
+          <w:rFonts w:ascii="Courier New" w:hAnsi="Courier New" w:cs="Courier New"/>
+          <w:color w:val="008080"/>
+          <w:sz w:val="20"/>
+          <w:szCs w:val="20"/>
+        </w:rPr>
+        <w:t>&gt;</w:t>
+      </w:r>
+    </w:p>
+    <w:p>
+      <w:pPr>
+        <w:autoSpaceDE w:val="0"/>
+        <w:autoSpaceDN w:val="0"/>
+        <w:adjustRightInd w:val="0"/>
+        <w:spacing w:after="0" w:line="240" w:lineRule="auto"/>
+        <w:rPr>
+          <w:rFonts w:ascii="Courier New" w:hAnsi="Courier New" w:cs="Courier New"/>
+          <w:sz w:val="20"/>
+          <w:szCs w:val="20"/>
+        </w:rPr>
+      </w:pPr>
+      <w:r>
+        <w:rPr>
+          <w:rFonts w:ascii="Courier New" w:hAnsi="Courier New" w:cs="Courier New"/>
+          <w:color w:val="000000"/>
+          <w:sz w:val="20"/>
+          <w:szCs w:val="20"/>
+        </w:rPr>
+        <w:tab/>
+      </w:r>
+      <w:r>
+        <w:rPr>
+          <w:rFonts w:ascii="Courier New" w:hAnsi="Courier New" w:cs="Courier New"/>
+          <w:color w:val="008080"/>
+          <w:sz w:val="20"/>
+          <w:szCs w:val="20"/>
+        </w:rPr>
+        <w:t>&lt;</w:t>
+      </w:r>
+      <w:proofErr w:type="spellStart"/>
+      <w:proofErr w:type="gramStart"/>
+      <w:r>
+        <w:rPr>
+          <w:rFonts w:ascii="Courier New" w:hAnsi="Courier New" w:cs="Courier New"/>
+          <w:color w:val="3F7F7F"/>
+          <w:sz w:val="20"/>
+          <w:szCs w:val="20"/>
+        </w:rPr>
+        <w:t>groupId</w:t>
+      </w:r>
+      <w:proofErr w:type="spellEnd"/>
+      <w:r>
+        <w:rPr>
+          <w:rFonts w:ascii="Courier New" w:hAnsi="Courier New" w:cs="Courier New"/>
+          <w:color w:val="008080"/>
+          <w:sz w:val="20"/>
+          <w:szCs w:val="20"/>
+        </w:rPr>
+        <w:t>&gt;</w:t>
+      </w:r>
+      <w:proofErr w:type="spellStart"/>
+      <w:proofErr w:type="gramEnd"/>
+      <w:r>
+        <w:rPr>
+          <w:rFonts w:ascii="Courier New" w:hAnsi="Courier New" w:cs="Courier New"/>
+          <w:color w:val="000000"/>
+          <w:sz w:val="20"/>
+          <w:szCs w:val="20"/>
+        </w:rPr>
+        <w:t>javax.servlet</w:t>
+      </w:r>
+      <w:proofErr w:type="spellEnd"/>
+      <w:r>
+        <w:rPr>
+          <w:rFonts w:ascii="Courier New" w:hAnsi="Courier New" w:cs="Courier New"/>
+          <w:color w:val="008080"/>
+          <w:sz w:val="20"/>
+          <w:szCs w:val="20"/>
+        </w:rPr>
+        <w:t>&lt;/</w:t>
+      </w:r>
+      <w:proofErr w:type="spellStart"/>
+      <w:r>
+        <w:rPr>
+          <w:rFonts w:ascii="Courier New" w:hAnsi="Courier New" w:cs="Courier New"/>
+          <w:color w:val="3F7F7F"/>
+          <w:sz w:val="20"/>
+          <w:szCs w:val="20"/>
+        </w:rPr>
+        <w:t>groupId</w:t>
+      </w:r>
+      <w:proofErr w:type="spellEnd"/>
+      <w:r>
+        <w:rPr>
+          <w:rFonts w:ascii="Courier New" w:hAnsi="Courier New" w:cs="Courier New"/>
+          <w:color w:val="008080"/>
+          <w:sz w:val="20"/>
+          <w:szCs w:val="20"/>
+        </w:rPr>
+        <w:t>&gt;</w:t>
+      </w:r>
+    </w:p>
+    <w:p>
+      <w:pPr>
+        <w:autoSpaceDE w:val="0"/>
+        <w:autoSpaceDN w:val="0"/>
+        <w:adjustRightInd w:val="0"/>
+        <w:spacing w:after="0" w:line="240" w:lineRule="auto"/>
+        <w:rPr>
+          <w:rFonts w:ascii="Courier New" w:hAnsi="Courier New" w:cs="Courier New"/>
+          <w:sz w:val="20"/>
+          <w:szCs w:val="20"/>
+        </w:rPr>
+      </w:pPr>
+      <w:r>
+        <w:rPr>
+          <w:rFonts w:ascii="Courier New" w:hAnsi="Courier New" w:cs="Courier New"/>
+          <w:color w:val="000000"/>
+          <w:sz w:val="20"/>
+          <w:szCs w:val="20"/>
+        </w:rPr>
+        <w:tab/>
+      </w:r>
+      <w:r>
+        <w:rPr>
+          <w:rFonts w:ascii="Courier New" w:hAnsi="Courier New" w:cs="Courier New"/>
+          <w:color w:val="008080"/>
+          <w:sz w:val="20"/>
+          <w:szCs w:val="20"/>
+        </w:rPr>
+        <w:t>&lt;</w:t>
+      </w:r>
+      <w:proofErr w:type="spellStart"/>
+      <w:proofErr w:type="gramStart"/>
+      <w:r>
+        <w:rPr>
+          <w:rFonts w:ascii="Courier New" w:hAnsi="Courier New" w:cs="Courier New"/>
+          <w:color w:val="3F7F7F"/>
+          <w:sz w:val="20"/>
+          <w:szCs w:val="20"/>
+        </w:rPr>
+        <w:t>artifactId</w:t>
+      </w:r>
+      <w:proofErr w:type="spellEnd"/>
+      <w:r>
+        <w:rPr>
+          <w:rFonts w:ascii="Courier New" w:hAnsi="Courier New" w:cs="Courier New"/>
+          <w:color w:val="008080"/>
+          <w:sz w:val="20"/>
+          <w:szCs w:val="20"/>
+        </w:rPr>
+        <w:t>&gt;</w:t>
+      </w:r>
+      <w:proofErr w:type="spellStart"/>
+      <w:proofErr w:type="gramEnd"/>
+      <w:r>
+        <w:rPr>
+          <w:rFonts w:ascii="Courier New" w:hAnsi="Courier New" w:cs="Courier New"/>
+          <w:color w:val="000000"/>
+          <w:sz w:val="20"/>
+          <w:szCs w:val="20"/>
+        </w:rPr>
+        <w:t>javax.servlet-</w:t>
+      </w:r>
+      <w:r>
+        <w:rPr>
+          <w:rFonts w:ascii="Courier New" w:hAnsi="Courier New" w:cs="Courier New"/>
+          <w:color w:val="000000"/>
+          <w:sz w:val="20"/>
+          <w:szCs w:val="20"/>
+          <w:u w:val="single"/>
+        </w:rPr>
+        <w:t>api</w:t>
+      </w:r>
+      <w:proofErr w:type="spellEnd"/>
+      <w:r>
+        <w:rPr>
+          <w:rFonts w:ascii="Courier New" w:hAnsi="Courier New" w:cs="Courier New"/>
+          <w:color w:val="008080"/>
+          <w:sz w:val="20"/>
+          <w:szCs w:val="20"/>
+        </w:rPr>
+        <w:t>&lt;/</w:t>
+      </w:r>
+      <w:proofErr w:type="spellStart"/>
+      <w:r>
+        <w:rPr>
+          <w:rFonts w:ascii="Courier New" w:hAnsi="Courier New" w:cs="Courier New"/>
+          <w:color w:val="3F7F7F"/>
+          <w:sz w:val="20"/>
+          <w:szCs w:val="20"/>
+        </w:rPr>
+        <w:t>artifactId</w:t>
+      </w:r>
+      <w:proofErr w:type="spellEnd"/>
+      <w:r>
+        <w:rPr>
+          <w:rFonts w:ascii="Courier New" w:hAnsi="Courier New" w:cs="Courier New"/>
+          <w:color w:val="008080"/>
+          <w:sz w:val="20"/>
+          <w:szCs w:val="20"/>
+        </w:rPr>
+        <w:t>&gt;</w:t>
+      </w:r>
+    </w:p>
+    <w:p>
+      <w:pPr>
+        <w:autoSpaceDE w:val="0"/>
+        <w:autoSpaceDN w:val="0"/>
+        <w:adjustRightInd w:val="0"/>
+        <w:spacing w:after="0" w:line="240" w:lineRule="auto"/>
+        <w:rPr>
+          <w:rFonts w:ascii="Courier New" w:hAnsi="Courier New" w:cs="Courier New"/>
+          <w:sz w:val="20"/>
+          <w:szCs w:val="20"/>
+        </w:rPr>
+      </w:pPr>
+      <w:r>
+        <w:rPr>
+          <w:rFonts w:ascii="Courier New" w:hAnsi="Courier New" w:cs="Courier New"/>
+          <w:color w:val="000000"/>
+          <w:sz w:val="20"/>
+          <w:szCs w:val="20"/>
+        </w:rPr>
+        <w:tab/>
+      </w:r>
+      <w:r>
+        <w:rPr>
+          <w:rFonts w:ascii="Courier New" w:hAnsi="Courier New" w:cs="Courier New"/>
+          <w:color w:val="008080"/>
+          <w:sz w:val="20"/>
+          <w:szCs w:val="20"/>
+        </w:rPr>
+        <w:t>&lt;</w:t>
+      </w:r>
+      <w:r>
+        <w:rPr>
+          <w:rFonts w:ascii="Courier New" w:hAnsi="Courier New" w:cs="Courier New"/>
+          <w:color w:val="3F7F7F"/>
+          <w:sz w:val="20"/>
+          <w:szCs w:val="20"/>
+        </w:rPr>
+        <w:t>version</w:t>
+      </w:r>
+      <w:r>
+        <w:rPr>
+          <w:rFonts w:ascii="Courier New" w:hAnsi="Courier New" w:cs="Courier New"/>
+          <w:color w:val="008080"/>
+          <w:sz w:val="20"/>
+          <w:szCs w:val="20"/>
+        </w:rPr>
+        <w:t>&gt;</w:t>
+      </w:r>
+      <w:r>
+        <w:rPr>
+          <w:rFonts w:ascii="Courier New" w:hAnsi="Courier New" w:cs="Courier New"/>
+          <w:color w:val="000000"/>
+          <w:sz w:val="20"/>
+          <w:szCs w:val="20"/>
+        </w:rPr>
+        <w:t>3.1.0</w:t>
+      </w:r>
+      <w:r>
+        <w:rPr>
+          <w:rFonts w:ascii="Courier New" w:hAnsi="Courier New" w:cs="Courier New"/>
+          <w:color w:val="008080"/>
+          <w:sz w:val="20"/>
+          <w:szCs w:val="20"/>
+        </w:rPr>
+        <w:t>&lt;/</w:t>
+      </w:r>
+      <w:r>
+        <w:rPr>
+          <w:rFonts w:ascii="Courier New" w:hAnsi="Courier New" w:cs="Courier New"/>
+          <w:color w:val="3F7F7F"/>
+          <w:sz w:val="20"/>
+          <w:szCs w:val="20"/>
+        </w:rPr>
+        <w:t>version</w:t>
+      </w:r>
+      <w:r>
+        <w:rPr>
+          <w:rFonts w:ascii="Courier New" w:hAnsi="Courier New" w:cs="Courier New"/>
+          <w:color w:val="008080"/>
+          <w:sz w:val="20"/>
+          <w:szCs w:val="20"/>
+        </w:rPr>
+        <w:t>&gt;</w:t>
+      </w:r>
+    </w:p>
+    <w:p>
+      <w:pPr>
+        <w:autoSpaceDE w:val="0"/>
+        <w:autoSpaceDN w:val="0"/>
+        <w:adjustRightInd w:val="0"/>
+        <w:spacing w:after="0" w:line="240" w:lineRule="auto"/>
+        <w:rPr>
+          <w:rFonts w:ascii="Courier New" w:hAnsi="Courier New" w:cs="Courier New"/>
+          <w:sz w:val="20"/>
+          <w:szCs w:val="20"/>
+        </w:rPr>
+      </w:pPr>
+      <w:r>
+        <w:rPr>
+          <w:rFonts w:ascii="Courier New" w:hAnsi="Courier New" w:cs="Courier New"/>
+          <w:color w:val="000000"/>
+          <w:sz w:val="20"/>
+          <w:szCs w:val="20"/>
+        </w:rPr>
+        <w:tab/>
+      </w:r>
+      <w:r>
+        <w:rPr>
+          <w:rFonts w:ascii="Courier New" w:hAnsi="Courier New" w:cs="Courier New"/>
+          <w:color w:val="008080"/>
+          <w:sz w:val="20"/>
+          <w:szCs w:val="20"/>
+        </w:rPr>
+        <w:t>&lt;</w:t>
+      </w:r>
+      <w:proofErr w:type="gramStart"/>
+      <w:r>
+        <w:rPr>
+          <w:rFonts w:ascii="Courier New" w:hAnsi="Courier New" w:cs="Courier New"/>
+          <w:color w:val="3F7F7F"/>
+          <w:sz w:val="20"/>
+          <w:szCs w:val="20"/>
+        </w:rPr>
+        <w:t>scope</w:t>
+      </w:r>
+      <w:r>
+        <w:rPr>
+          <w:rFonts w:ascii="Courier New" w:hAnsi="Courier New" w:cs="Courier New"/>
+          <w:color w:val="008080"/>
+          <w:sz w:val="20"/>
+          <w:szCs w:val="20"/>
+        </w:rPr>
+        <w:t>&gt;</w:t>
+      </w:r>
+      <w:proofErr w:type="gramEnd"/>
+      <w:r>
+        <w:rPr>
+          <w:rFonts w:ascii="Courier New" w:hAnsi="Courier New" w:cs="Courier New"/>
+          <w:color w:val="000000"/>
+          <w:sz w:val="20"/>
+          <w:szCs w:val="20"/>
+        </w:rPr>
+        <w:t>provided</w:t>
+      </w:r>
+      <w:r>
+        <w:rPr>
+          <w:rFonts w:ascii="Courier New" w:hAnsi="Courier New" w:cs="Courier New"/>
+          <w:color w:val="008080"/>
+          <w:sz w:val="20"/>
+          <w:szCs w:val="20"/>
+        </w:rPr>
+        <w:t>&lt;/</w:t>
+      </w:r>
+      <w:r>
+        <w:rPr>
+          <w:rFonts w:ascii="Courier New" w:hAnsi="Courier New" w:cs="Courier New"/>
+          <w:color w:val="3F7F7F"/>
+          <w:sz w:val="20"/>
+          <w:szCs w:val="20"/>
+        </w:rPr>
+        <w:t>scope</w:t>
+      </w:r>
+      <w:r>
+        <w:rPr>
+          <w:rFonts w:ascii="Courier New" w:hAnsi="Courier New" w:cs="Courier New"/>
+          <w:color w:val="008080"/>
+          <w:sz w:val="20"/>
+          <w:szCs w:val="20"/>
+        </w:rPr>
+        <w:t>&gt;</w:t>
+      </w:r>
+    </w:p>
+    <w:p>
+      <w:r>
+        <w:rPr>
+          <w:rFonts w:ascii="Courier New" w:hAnsi="Courier New" w:cs="Courier New"/>
+          <w:color w:val="008080"/>
+          <w:sz w:val="20"/>
+          <w:szCs w:val="20"/>
+        </w:rPr>
+        <w:t>&lt;/</w:t>
+      </w:r>
+      <w:r>
+        <w:rPr>
+          <w:rFonts w:ascii="Courier New" w:hAnsi="Courier New" w:cs="Courier New"/>
+          <w:color w:val="3F7F7F"/>
+          <w:sz w:val="20"/>
+          <w:szCs w:val="20"/>
+        </w:rPr>
+        <w:t>dependency</w:t>
+      </w:r>
+      <w:r>
+        <w:rPr>
+          <w:rFonts w:ascii="Courier New" w:hAnsi="Courier New" w:cs="Courier New"/>
+          <w:color w:val="008080"/>
+          <w:sz w:val="20"/>
+          <w:szCs w:val="20"/>
+        </w:rPr>
+        <w:t>&gt;</w:t>
+      </w:r>
+    </w:p>
+    <w:p>
+      <w:r>
+        <w:t xml:space="preserve">The provided scope means that the Application Server (in our case Tomcat) provides the </w:t>
+      </w:r>
+      <w:proofErr w:type="spellStart"/>
+      <w:r>
+        <w:t>javax.servlet.http.HttpServlet</w:t>
+      </w:r>
+      <w:proofErr w:type="spellEnd"/>
+      <w:r>
+        <w:t>.</w:t>
+      </w:r>
+    </w:p>
+    <w:p>
+      <w:r>
+        <w:t>I usually go with method B if I know that I’m going to import a lot the project.</w:t>
+      </w:r>
+    </w:p>
+    <w:p/>
+    <w:p/>
+    <w:p/>
+    <w:p>
+      <w:pPr>
+        <w:pStyle w:val="Heading1"/>
+      </w:pPr>
+      <w:bookmarkStart w:id="6" w:name="_Toc446329295"/>
+      <w:r>
+        <w:lastRenderedPageBreak/>
         <w:t>Configuring our maven project</w:t>
       </w:r>
-      <w:bookmarkEnd w:id="2"/>
+      <w:bookmarkEnd w:id="6"/>
     </w:p>
     <w:p>
       <w:pPr>
         <w:pStyle w:val="Heading2"/>
       </w:pPr>
-      <w:bookmarkStart w:id="3" w:name="_Toc446324182"/>
+      <w:bookmarkStart w:id="7" w:name="_Toc446329296"/>
       <w:r>
         <w:t>Configuring pom.xml</w:t>
       </w:r>
-      <w:bookmarkEnd w:id="3"/>
-    </w:p>
-    <w:p>
-      <w:r>
-        <w:t>Open your pom.xml file and add dependency for spring-webmvc</w:t>
-      </w:r>
+      <w:bookmarkEnd w:id="7"/>
+    </w:p>
+    <w:p>
+      <w:r>
+        <w:t>Open your pom.xml file and add dependency for spring-</w:t>
+      </w:r>
+      <w:proofErr w:type="spellStart"/>
+      <w:r>
+        <w:t>webmvc</w:t>
+      </w:r>
+      <w:proofErr w:type="spellEnd"/>
       <w:r>
         <w:br/>
         <w:t xml:space="preserve">Go to </w:t>
       </w:r>
-      <w:hyperlink r:id="rId31" w:history="1">
+      <w:hyperlink r:id="rId34" w:history="1">
         <w:r>
           <w:rPr>
             <w:rStyle w:val="Hyperlink"/>
@@ -2051,6 +3168,7 @@
         </w:rPr>
         <w:t>&lt;</w:t>
       </w:r>
+      <w:proofErr w:type="gramStart"/>
       <w:r>
         <w:rPr>
           <w:rFonts w:ascii="Courier New" w:hAnsi="Courier New" w:cs="Courier New"/>
@@ -2060,6 +3178,7 @@
         </w:rPr>
         <w:t>dependencies</w:t>
       </w:r>
+      <w:proofErr w:type="gramEnd"/>
       <w:r>
         <w:rPr>
           <w:rFonts w:ascii="Courier New" w:hAnsi="Courier New" w:cs="Courier New"/>
@@ -2109,6 +3228,7 @@
         </w:rPr>
         <w:t>&lt;</w:t>
       </w:r>
+      <w:proofErr w:type="gramStart"/>
       <w:r>
         <w:rPr>
           <w:rFonts w:ascii="Courier New" w:hAnsi="Courier New" w:cs="Courier New"/>
@@ -2118,6 +3238,7 @@
         </w:rPr>
         <w:t>dependency</w:t>
       </w:r>
+      <w:proofErr w:type="gramEnd"/>
       <w:r>
         <w:rPr>
           <w:rFonts w:ascii="Courier New" w:hAnsi="Courier New" w:cs="Courier New"/>
@@ -2176,6 +3297,8 @@
         </w:rPr>
         <w:t>&lt;</w:t>
       </w:r>
+      <w:proofErr w:type="spellStart"/>
+      <w:proofErr w:type="gramStart"/>
       <w:r>
         <w:rPr>
           <w:rFonts w:ascii="Courier New" w:hAnsi="Courier New" w:cs="Courier New"/>
@@ -2185,6 +3308,7 @@
         </w:rPr>
         <w:t>groupId</w:t>
       </w:r>
+      <w:proofErr w:type="spellEnd"/>
       <w:r>
         <w:rPr>
           <w:rFonts w:ascii="Courier New" w:hAnsi="Courier New" w:cs="Courier New"/>
@@ -2194,6 +3318,8 @@
         </w:rPr>
         <w:t>&gt;</w:t>
       </w:r>
+      <w:proofErr w:type="spellStart"/>
+      <w:proofErr w:type="gramEnd"/>
       <w:r>
         <w:rPr>
           <w:rFonts w:ascii="Courier New" w:hAnsi="Courier New" w:cs="Courier New"/>
@@ -2204,6 +3330,7 @@
         </w:rPr>
         <w:t>junit</w:t>
       </w:r>
+      <w:proofErr w:type="spellEnd"/>
       <w:r>
         <w:rPr>
           <w:rFonts w:ascii="Courier New" w:hAnsi="Courier New" w:cs="Courier New"/>
@@ -2213,6 +3340,7 @@
         </w:rPr>
         <w:t>&lt;/</w:t>
       </w:r>
+      <w:proofErr w:type="spellStart"/>
       <w:r>
         <w:rPr>
           <w:rFonts w:ascii="Courier New" w:hAnsi="Courier New" w:cs="Courier New"/>
@@ -2222,6 +3350,7 @@
         </w:rPr>
         <w:t>groupId</w:t>
       </w:r>
+      <w:proofErr w:type="spellEnd"/>
       <w:r>
         <w:rPr>
           <w:rFonts w:ascii="Courier New" w:hAnsi="Courier New" w:cs="Courier New"/>
@@ -2280,6 +3409,8 @@
         </w:rPr>
         <w:t>&lt;</w:t>
       </w:r>
+      <w:proofErr w:type="spellStart"/>
+      <w:proofErr w:type="gramStart"/>
       <w:r>
         <w:rPr>
           <w:rFonts w:ascii="Courier New" w:hAnsi="Courier New" w:cs="Courier New"/>
@@ -2289,6 +3420,7 @@
         </w:rPr>
         <w:t>artifactId</w:t>
       </w:r>
+      <w:proofErr w:type="spellEnd"/>
       <w:r>
         <w:rPr>
           <w:rFonts w:ascii="Courier New" w:hAnsi="Courier New" w:cs="Courier New"/>
@@ -2298,6 +3430,8 @@
         </w:rPr>
         <w:t>&gt;</w:t>
       </w:r>
+      <w:proofErr w:type="spellStart"/>
+      <w:proofErr w:type="gramEnd"/>
       <w:r>
         <w:rPr>
           <w:rFonts w:ascii="Courier New" w:hAnsi="Courier New" w:cs="Courier New"/>
@@ -2308,6 +3442,7 @@
         </w:rPr>
         <w:t>junit</w:t>
       </w:r>
+      <w:proofErr w:type="spellEnd"/>
       <w:r>
         <w:rPr>
           <w:rFonts w:ascii="Courier New" w:hAnsi="Courier New" w:cs="Courier New"/>
@@ -2317,6 +3452,7 @@
         </w:rPr>
         <w:t>&lt;/</w:t>
       </w:r>
+      <w:proofErr w:type="spellStart"/>
       <w:r>
         <w:rPr>
           <w:rFonts w:ascii="Courier New" w:hAnsi="Courier New" w:cs="Courier New"/>
@@ -2326,6 +3462,7 @@
         </w:rPr>
         <w:t>artifactId</w:t>
       </w:r>
+      <w:proofErr w:type="spellEnd"/>
       <w:r>
         <w:rPr>
           <w:rFonts w:ascii="Courier New" w:hAnsi="Courier New" w:cs="Courier New"/>
@@ -2355,7 +3492,6 @@
           <w:sz w:val="20"/>
           <w:szCs w:val="20"/>
         </w:rPr>
-        <w:lastRenderedPageBreak/>
         <w:tab/>
       </w:r>
       <w:r>
@@ -2488,6 +3624,7 @@
         </w:rPr>
         <w:t>&lt;</w:t>
       </w:r>
+      <w:proofErr w:type="gramStart"/>
       <w:r>
         <w:rPr>
           <w:rFonts w:ascii="Courier New" w:hAnsi="Courier New" w:cs="Courier New"/>
@@ -2506,6 +3643,7 @@
         </w:rPr>
         <w:t>&gt;</w:t>
       </w:r>
+      <w:proofErr w:type="gramEnd"/>
       <w:r>
         <w:rPr>
           <w:rFonts w:ascii="Courier New" w:hAnsi="Courier New" w:cs="Courier New"/>
@@ -2640,6 +3778,7 @@
         </w:rPr>
         <w:t>&lt;</w:t>
       </w:r>
+      <w:proofErr w:type="gramStart"/>
       <w:r>
         <w:rPr>
           <w:rFonts w:ascii="Courier New" w:hAnsi="Courier New" w:cs="Courier New"/>
@@ -2649,6 +3788,7 @@
         </w:rPr>
         <w:t>dependency</w:t>
       </w:r>
+      <w:proofErr w:type="gramEnd"/>
       <w:r>
         <w:rPr>
           <w:rFonts w:ascii="Courier New" w:hAnsi="Courier New" w:cs="Courier New"/>
@@ -2707,6 +3847,8 @@
         </w:rPr>
         <w:t>&lt;</w:t>
       </w:r>
+      <w:proofErr w:type="spellStart"/>
+      <w:proofErr w:type="gramStart"/>
       <w:r>
         <w:rPr>
           <w:rFonts w:ascii="Courier New" w:hAnsi="Courier New" w:cs="Courier New"/>
@@ -2716,6 +3858,7 @@
         </w:rPr>
         <w:t>groupId</w:t>
       </w:r>
+      <w:proofErr w:type="spellEnd"/>
       <w:r>
         <w:rPr>
           <w:rFonts w:ascii="Courier New" w:hAnsi="Courier New" w:cs="Courier New"/>
@@ -2725,6 +3868,8 @@
         </w:rPr>
         <w:t>&gt;</w:t>
       </w:r>
+      <w:proofErr w:type="spellStart"/>
+      <w:proofErr w:type="gramEnd"/>
       <w:r>
         <w:rPr>
           <w:rFonts w:ascii="Courier New" w:hAnsi="Courier New" w:cs="Courier New"/>
@@ -2734,6 +3879,7 @@
         </w:rPr>
         <w:t>org.springframework</w:t>
       </w:r>
+      <w:proofErr w:type="spellEnd"/>
       <w:r>
         <w:rPr>
           <w:rFonts w:ascii="Courier New" w:hAnsi="Courier New" w:cs="Courier New"/>
@@ -2743,6 +3889,7 @@
         </w:rPr>
         <w:t>&lt;/</w:t>
       </w:r>
+      <w:proofErr w:type="spellStart"/>
       <w:r>
         <w:rPr>
           <w:rFonts w:ascii="Courier New" w:hAnsi="Courier New" w:cs="Courier New"/>
@@ -2752,6 +3899,7 @@
         </w:rPr>
         <w:t>groupId</w:t>
       </w:r>
+      <w:proofErr w:type="spellEnd"/>
       <w:r>
         <w:rPr>
           <w:rFonts w:ascii="Courier New" w:hAnsi="Courier New" w:cs="Courier New"/>
@@ -2810,6 +3958,8 @@
         </w:rPr>
         <w:t>&lt;</w:t>
       </w:r>
+      <w:proofErr w:type="spellStart"/>
+      <w:proofErr w:type="gramStart"/>
       <w:r>
         <w:rPr>
           <w:rFonts w:ascii="Courier New" w:hAnsi="Courier New" w:cs="Courier New"/>
@@ -2819,6 +3969,7 @@
         </w:rPr>
         <w:t>artifactId</w:t>
       </w:r>
+      <w:proofErr w:type="spellEnd"/>
       <w:r>
         <w:rPr>
           <w:rFonts w:ascii="Courier New" w:hAnsi="Courier New" w:cs="Courier New"/>
@@ -2828,6 +3979,7 @@
         </w:rPr>
         <w:t>&gt;</w:t>
       </w:r>
+      <w:proofErr w:type="gramEnd"/>
       <w:r>
         <w:rPr>
           <w:rFonts w:ascii="Courier New" w:hAnsi="Courier New" w:cs="Courier New"/>
@@ -2837,6 +3989,7 @@
         </w:rPr>
         <w:t>spring-</w:t>
       </w:r>
+      <w:proofErr w:type="spellStart"/>
       <w:r>
         <w:rPr>
           <w:rFonts w:ascii="Courier New" w:hAnsi="Courier New" w:cs="Courier New"/>
@@ -2847,6 +4000,7 @@
         </w:rPr>
         <w:t>webmvc</w:t>
       </w:r>
+      <w:proofErr w:type="spellEnd"/>
       <w:r>
         <w:rPr>
           <w:rFonts w:ascii="Courier New" w:hAnsi="Courier New" w:cs="Courier New"/>
@@ -2856,6 +4010,7 @@
         </w:rPr>
         <w:t>&lt;/</w:t>
       </w:r>
+      <w:proofErr w:type="spellStart"/>
       <w:r>
         <w:rPr>
           <w:rFonts w:ascii="Courier New" w:hAnsi="Courier New" w:cs="Courier New"/>
@@ -2865,6 +4020,7 @@
         </w:rPr>
         <w:t>artifactId</w:t>
       </w:r>
+      <w:proofErr w:type="spellEnd"/>
       <w:r>
         <w:rPr>
           <w:rFonts w:ascii="Courier New" w:hAnsi="Courier New" w:cs="Courier New"/>
@@ -3086,11 +4242,11 @@
       <w:pPr>
         <w:pStyle w:val="Heading2"/>
       </w:pPr>
-      <w:bookmarkStart w:id="4" w:name="_Toc446324183"/>
+      <w:bookmarkStart w:id="8" w:name="_Toc446329297"/>
       <w:r>
         <w:t>Configuring web.xml</w:t>
       </w:r>
-      <w:bookmarkEnd w:id="4"/>
+      <w:bookmarkEnd w:id="8"/>
     </w:p>
     <w:p>
       <w:r>
@@ -3139,6 +4295,7 @@
         </w:rPr>
         <w:t>&lt;</w:t>
       </w:r>
+      <w:proofErr w:type="gramStart"/>
       <w:r>
         <w:rPr>
           <w:rFonts w:ascii="Courier New" w:hAnsi="Courier New" w:cs="Courier New"/>
@@ -3148,6 +4305,7 @@
         </w:rPr>
         <w:t>servlet</w:t>
       </w:r>
+      <w:proofErr w:type="gramEnd"/>
       <w:r>
         <w:rPr>
           <w:rFonts w:ascii="Courier New" w:hAnsi="Courier New" w:cs="Courier New"/>
@@ -3420,6 +4578,7 @@
         </w:rPr>
         <w:t>&lt;</w:t>
       </w:r>
+      <w:proofErr w:type="gramStart"/>
       <w:r>
         <w:rPr>
           <w:rFonts w:ascii="Courier New" w:hAnsi="Courier New" w:cs="Courier New"/>
@@ -3429,6 +4588,7 @@
         </w:rPr>
         <w:t>servlet-mapping</w:t>
       </w:r>
+      <w:proofErr w:type="gramEnd"/>
       <w:r>
         <w:rPr>
           <w:rFonts w:ascii="Courier New" w:hAnsi="Courier New" w:cs="Courier New"/>
@@ -3572,6 +4732,7 @@
         </w:rPr>
         <w:t>&lt;</w:t>
       </w:r>
+      <w:proofErr w:type="spellStart"/>
       <w:r>
         <w:rPr>
           <w:rFonts w:ascii="Courier New" w:hAnsi="Courier New" w:cs="Courier New"/>
@@ -3579,7 +4740,17 @@
           <w:sz w:val="20"/>
           <w:szCs w:val="20"/>
         </w:rPr>
-        <w:t>url-pattern</w:t>
+        <w:t>url</w:t>
+      </w:r>
+      <w:proofErr w:type="spellEnd"/>
+      <w:r>
+        <w:rPr>
+          <w:rFonts w:ascii="Courier New" w:hAnsi="Courier New" w:cs="Courier New"/>
+          <w:color w:val="3F7F7F"/>
+          <w:sz w:val="20"/>
+          <w:szCs w:val="20"/>
+        </w:rPr>
+        <w:t>-pattern</w:t>
       </w:r>
       <w:r>
         <w:rPr>
@@ -3608,6 +4779,7 @@
         </w:rPr>
         <w:t>&lt;/</w:t>
       </w:r>
+      <w:proofErr w:type="spellStart"/>
       <w:r>
         <w:rPr>
           <w:rFonts w:ascii="Courier New" w:hAnsi="Courier New" w:cs="Courier New"/>
@@ -3615,7 +4787,17 @@
           <w:sz w:val="20"/>
           <w:szCs w:val="20"/>
         </w:rPr>
-        <w:t>url-pattern</w:t>
+        <w:t>url</w:t>
+      </w:r>
+      <w:proofErr w:type="spellEnd"/>
+      <w:r>
+        <w:rPr>
+          <w:rFonts w:ascii="Courier New" w:hAnsi="Courier New" w:cs="Courier New"/>
+          <w:color w:val="3F7F7F"/>
+          <w:sz w:val="20"/>
+          <w:szCs w:val="20"/>
+        </w:rPr>
+        <w:t>-pattern</w:t>
       </w:r>
       <w:r>
         <w:rPr>
@@ -3663,7 +4845,7 @@
       <w:r>
         <w:t xml:space="preserve">By doing this we are telling our application that any request that are being sent to </w:t>
       </w:r>
-      <w:hyperlink r:id="rId32" w:history="1">
+      <w:hyperlink r:id="rId35" w:history="1">
         <w:r>
           <w:rPr>
             <w:rStyle w:val="Hyperlink"/>
@@ -3674,6 +4856,7 @@
       <w:r>
         <w:t xml:space="preserve"> are going to be handled by the servlet defined by the class: </w:t>
       </w:r>
+      <w:proofErr w:type="spellStart"/>
       <w:r>
         <w:rPr>
           <w:rFonts w:ascii="Courier New" w:hAnsi="Courier New" w:cs="Courier New"/>
@@ -3681,30 +4864,48 @@
           <w:sz w:val="20"/>
           <w:szCs w:val="20"/>
         </w:rPr>
-        <w:t xml:space="preserve">org.springframework.web.servlet.DispatcherServlet. </w:t>
-      </w:r>
-      <w:r>
-        <w:t>This way we are giving the control of requests to the Spring framework.</w:t>
+        <w:t>org.springframework.web.servlet.DispatcherServlet</w:t>
+      </w:r>
+      <w:proofErr w:type="spellEnd"/>
+      <w:r>
+        <w:rPr>
+          <w:rFonts w:ascii="Courier New" w:hAnsi="Courier New" w:cs="Courier New"/>
+          <w:color w:val="000000"/>
+          <w:sz w:val="20"/>
+          <w:szCs w:val="20"/>
+        </w:rPr>
+        <w:t xml:space="preserve">. </w:t>
+      </w:r>
+      <w:r>
+        <w:t xml:space="preserve">This way we are giving the control of requests to the </w:t>
+      </w:r>
+      <w:proofErr w:type="gramStart"/>
+      <w:r>
+        <w:t>Spring</w:t>
+      </w:r>
+      <w:proofErr w:type="gramEnd"/>
+      <w:r>
+        <w:t xml:space="preserve"> framework.</w:t>
       </w:r>
     </w:p>
     <w:p>
       <w:pPr>
         <w:pStyle w:val="Heading2"/>
       </w:pPr>
-      <w:bookmarkStart w:id="5" w:name="_Toc446324184"/>
+      <w:bookmarkStart w:id="9" w:name="_Toc446329298"/>
       <w:r>
         <w:t xml:space="preserve">Adding our </w:t>
       </w:r>
       <w:r>
         <w:t>beans configuration file</w:t>
       </w:r>
-      <w:bookmarkEnd w:id="5"/>
+      <w:bookmarkEnd w:id="9"/>
     </w:p>
     <w:p>
       <w:r>
         <w:t xml:space="preserve">I would suggest to add to your eclipse the Spring IDE tools (easy to write bean definitions and others). Get it from </w:t>
       </w:r>
-      <w:hyperlink r:id="rId33" w:history="1">
+      <w:hyperlink r:id="rId36" w:history="1">
         <w:r>
           <w:rPr>
             <w:rStyle w:val="Hyperlink"/>
@@ -3716,8 +4917,10 @@
         <w:t>.</w:t>
       </w:r>
     </w:p>
-    <w:p>
-      <w:r>
+    <w:p/>
+    <w:p>
+      <w:r>
+        <w:lastRenderedPageBreak/>
         <w:t xml:space="preserve">Add rest-servlet.xml configuration </w:t>
       </w:r>
     </w:p>
@@ -3744,9 +4947,9 @@
             <o:lock v:ext="edit" aspectratio="t"/>
           </v:shapetype>
           <v:shape id="_x0000_i1025" type="#_x0000_t75" style="width:75.75pt;height:40.5pt" o:ole="">
-            <v:imagedata r:id="rId34" o:title=""/>
+            <v:imagedata r:id="rId37" o:title=""/>
           </v:shape>
-          <o:OLEObject Type="Embed" ProgID="Package" ShapeID="_x0000_i1025" DrawAspect="Content" ObjectID="_1520070359" r:id="rId35"/>
+          <o:OLEObject Type="Embed" ProgID="Package" ShapeID="_x0000_i1025" DrawAspect="Content" ObjectID="_1520071118" r:id="rId38"/>
         </w:object>
       </w:r>
     </w:p>
@@ -3754,15 +4957,23 @@
       <w:pPr>
         <w:pStyle w:val="Heading2"/>
       </w:pPr>
-      <w:bookmarkStart w:id="6" w:name="_Toc446324185"/>
+      <w:bookmarkStart w:id="10" w:name="_Toc446329299"/>
       <w:r>
         <w:t>Adding source (java) folder</w:t>
       </w:r>
-      <w:bookmarkEnd w:id="6"/>
-    </w:p>
-    <w:p>
-      <w:r>
-        <w:t>Right click on src/main and add a new folder called java.</w:t>
+      <w:bookmarkEnd w:id="10"/>
+    </w:p>
+    <w:p>
+      <w:r>
+        <w:t xml:space="preserve">Right click on </w:t>
+      </w:r>
+      <w:proofErr w:type="spellStart"/>
+      <w:r>
+        <w:t>src</w:t>
+      </w:r>
+      <w:proofErr w:type="spellEnd"/>
+      <w:r>
+        <w:t>/main and add a new folder called java.</w:t>
       </w:r>
     </w:p>
     <w:p>
@@ -3782,7 +4993,6 @@
         <w:rPr>
           <w:noProof/>
         </w:rPr>
-        <w:lastRenderedPageBreak/>
         <w:drawing>
           <wp:inline distT="0" distB="0" distL="0" distR="0" wp14:anchorId="230600BB" wp14:editId="77972350">
             <wp:extent cx="4533900" cy="4857750"/>
@@ -3799,7 +5009,7 @@
                     <pic:cNvPicPr/>
                   </pic:nvPicPr>
                   <pic:blipFill>
-                    <a:blip r:embed="rId36"/>
+                    <a:blip r:embed="rId39"/>
                     <a:stretch>
                       <a:fillRect/>
                     </a:stretch>
@@ -3824,15 +5034,31 @@
       <w:pPr>
         <w:pStyle w:val="Heading2"/>
       </w:pPr>
-      <w:bookmarkStart w:id="7" w:name="_Toc446324186"/>
+      <w:bookmarkStart w:id="11" w:name="_Toc446329300"/>
       <w:r>
         <w:t>Add your first package and first class</w:t>
       </w:r>
-      <w:bookmarkEnd w:id="7"/>
-    </w:p>
-    <w:p>
-      <w:r>
-        <w:t>Right click on the src/main/java from Java Resources and select New  -&gt; Class (see image below)</w:t>
+      <w:bookmarkEnd w:id="11"/>
+    </w:p>
+    <w:p>
+      <w:r>
+        <w:t xml:space="preserve">Right click on the </w:t>
+      </w:r>
+      <w:proofErr w:type="spellStart"/>
+      <w:r>
+        <w:t>src</w:t>
+      </w:r>
+      <w:proofErr w:type="spellEnd"/>
+      <w:r>
+        <w:t xml:space="preserve">/main/java from Java Resources and select </w:t>
+      </w:r>
+      <w:proofErr w:type="gramStart"/>
+      <w:r>
+        <w:t>New  -</w:t>
+      </w:r>
+      <w:proofErr w:type="gramEnd"/>
+      <w:r>
+        <w:t>&gt; Class (see image below)</w:t>
       </w:r>
     </w:p>
     <w:p>
@@ -3857,7 +5083,7 @@
                     <pic:cNvPicPr/>
                   </pic:nvPicPr>
                   <pic:blipFill>
-                    <a:blip r:embed="rId37"/>
+                    <a:blip r:embed="rId40"/>
                     <a:stretch>
                       <a:fillRect/>
                     </a:stretch>
@@ -3885,7 +5111,11 @@
     </w:p>
     <w:p>
       <w:r>
-        <w:t>Package: com.fiipractic.agenda.</w:t>
+        <w:t xml:space="preserve">Package: </w:t>
+      </w:r>
+      <w:proofErr w:type="spellStart"/>
+      <w:r>
+        <w:t>com.fiipractic.agenda.</w:t>
       </w:r>
       <w:r>
         <w:t>rest.</w:t>
@@ -3893,11 +5123,17 @@
       <w:r>
         <w:t>controllers</w:t>
       </w:r>
-    </w:p>
-    <w:p>
-      <w:r>
-        <w:t>Name: UsersController</w:t>
-      </w:r>
+      <w:proofErr w:type="spellEnd"/>
+    </w:p>
+    <w:p>
+      <w:r>
+        <w:t xml:space="preserve">Name: </w:t>
+      </w:r>
+      <w:proofErr w:type="spellStart"/>
+      <w:r>
+        <w:t>UsersController</w:t>
+      </w:r>
+      <w:proofErr w:type="spellEnd"/>
     </w:p>
     <w:p>
       <w:r>
@@ -3926,7 +5162,7 @@
                     <pic:cNvPicPr/>
                   </pic:nvPicPr>
                   <pic:blipFill>
-                    <a:blip r:embed="rId38"/>
+                    <a:blip r:embed="rId41"/>
                     <a:stretch>
                       <a:fillRect/>
                     </a:stretch>
@@ -3949,9 +5185,9 @@
       <w:r>
         <w:object w:dxaOrig="1980" w:dyaOrig="811">
           <v:shape id="_x0000_i1026" type="#_x0000_t75" style="width:99pt;height:40.5pt" o:ole="">
-            <v:imagedata r:id="rId39" o:title=""/>
+            <v:imagedata r:id="rId42" o:title=""/>
           </v:shape>
-          <o:OLEObject Type="Embed" ProgID="Package" ShapeID="_x0000_i1026" DrawAspect="Content" ObjectID="_1520070360" r:id="rId40"/>
+          <o:OLEObject Type="Embed" ProgID="Package" ShapeID="_x0000_i1026" DrawAspect="Content" ObjectID="_1520071119" r:id="rId43"/>
         </w:object>
       </w:r>
     </w:p>
@@ -3959,22 +5195,38 @@
       <w:pPr>
         <w:pStyle w:val="Heading2"/>
       </w:pPr>
-      <w:bookmarkStart w:id="8" w:name="_Toc446324187"/>
+      <w:bookmarkStart w:id="12" w:name="_Toc446329301"/>
       <w:r>
         <w:t>Publish your application to the server</w:t>
       </w:r>
-      <w:bookmarkEnd w:id="8"/>
-    </w:p>
-    <w:p>
-      <w:r>
-        <w:t>Go to Servers tab and right click on your server and select Publish (Ctrl+Alt+P). Start the server in debug mode (the little green bug button or Ctrl+Alt+D).</w:t>
+      <w:bookmarkEnd w:id="12"/>
+    </w:p>
+    <w:p>
+      <w:r>
+        <w:t>Go to Servers tab and right click on your server and select Publish (</w:t>
+      </w:r>
+      <w:proofErr w:type="spellStart"/>
+      <w:r>
+        <w:t>Ctrl+Alt+P</w:t>
+      </w:r>
+      <w:proofErr w:type="spellEnd"/>
+      <w:r>
+        <w:t xml:space="preserve">). Start the server in debug mode (the little green bug button or </w:t>
+      </w:r>
+      <w:proofErr w:type="spellStart"/>
+      <w:r>
+        <w:t>Ctrl+Alt+D</w:t>
+      </w:r>
+      <w:proofErr w:type="spellEnd"/>
+      <w:r>
+        <w:t>).</w:t>
       </w:r>
     </w:p>
     <w:p>
       <w:r>
         <w:t xml:space="preserve">Go to </w:t>
       </w:r>
-      <w:hyperlink r:id="rId41" w:history="1">
+      <w:hyperlink r:id="rId44" w:history="1">
         <w:r>
           <w:rPr>
             <w:rStyle w:val="Hyperlink"/>
@@ -3986,13 +5238,30 @@
         <w:t xml:space="preserve"> to access your first resource.</w:t>
       </w:r>
     </w:p>
+    <w:p/>
+    <w:p/>
+    <w:p/>
+    <w:p/>
+    <w:p/>
+    <w:p/>
+    <w:p/>
+    <w:p/>
+    <w:p/>
+    <w:p/>
+    <w:p/>
+    <w:p/>
+    <w:p/>
+    <w:p/>
     <w:p>
       <w:pPr>
         <w:pStyle w:val="Heading1"/>
       </w:pPr>
-      <w:r>
+      <w:bookmarkStart w:id="13" w:name="_Toc446329302"/>
+      <w:r>
+        <w:lastRenderedPageBreak/>
         <w:t>Import a maven project</w:t>
       </w:r>
+      <w:bookmarkEnd w:id="13"/>
     </w:p>
     <w:p>
       <w:r>
@@ -4009,7 +5278,6 @@
         <w:rPr>
           <w:noProof/>
         </w:rPr>
-        <w:lastRenderedPageBreak/>
         <w:drawing>
           <wp:inline distT="0" distB="0" distL="0" distR="0" wp14:anchorId="7814959C" wp14:editId="2E8FE630">
             <wp:extent cx="5000625" cy="5238750"/>
@@ -4026,7 +5294,7 @@
                     <pic:cNvPicPr/>
                   </pic:nvPicPr>
                   <pic:blipFill>
-                    <a:blip r:embed="rId42"/>
+                    <a:blip r:embed="rId45"/>
                     <a:stretch>
                       <a:fillRect/>
                     </a:stretch>
@@ -4084,7 +5352,7 @@
                     <pic:cNvPicPr/>
                   </pic:nvPicPr>
                   <pic:blipFill>
-                    <a:blip r:embed="rId43"/>
+                    <a:blip r:embed="rId46"/>
                     <a:stretch>
                       <a:fillRect/>
                     </a:stretch>
@@ -4163,11 +5431,9 @@
       <w:r>
         <w:t>Start the server and your application should be up and running.</w:t>
       </w:r>
-      <w:bookmarkStart w:id="9" w:name="_GoBack"/>
-      <w:bookmarkEnd w:id="9"/>
     </w:p>
     <w:sectPr>
-      <w:footerReference w:type="default" r:id="rId44"/>
+      <w:footerReference w:type="default" r:id="rId47"/>
       <w:pgSz w:w="12240" w:h="15840"/>
       <w:pgMar w:top="1440" w:right="1440" w:bottom="1440" w:left="1440" w:header="720" w:footer="720" w:gutter="0"/>
       <w:cols w:space="720"/>
@@ -4236,7 +5502,7 @@
           <w:rPr>
             <w:noProof/>
           </w:rPr>
-          <w:t>24</w:t>
+          <w:t>2</w:t>
         </w:r>
         <w:r>
           <w:rPr>
@@ -5369,7 +6635,7 @@
 </file>
 
 <file path=customXml/itemProps1.xml><?xml version="1.0" encoding="utf-8"?>
-<ds:datastoreItem xmlns:ds="http://schemas.openxmlformats.org/officeDocument/2006/customXml" ds:itemID="{6C686C23-E8E5-45F3-8DE0-2196BE6DC1D2}">
+<ds:datastoreItem xmlns:ds="http://schemas.openxmlformats.org/officeDocument/2006/customXml" ds:itemID="{61AB454A-3E40-425A-887A-802CEF6CD66C}">
   <ds:schemaRefs>
     <ds:schemaRef ds:uri="http://schemas.openxmlformats.org/officeDocument/2006/bibliography"/>
   </ds:schemaRefs>

</xml_diff>

<commit_message>
Update images for part 6
</commit_message>
<xml_diff>
--- a/FirstMavenProject.docx
+++ b/FirstMavenProject.docx
@@ -53,7 +53,7 @@
           <w:r>
             <w:fldChar w:fldCharType="separate"/>
           </w:r>
-          <w:hyperlink w:anchor="_Toc446335046" w:history="1">
+          <w:hyperlink w:anchor="_Toc446335958" w:history="1">
             <w:r>
               <w:rPr>
                 <w:rStyle w:val="Hyperlink"/>
@@ -94,7 +94,7 @@
                 <w:noProof/>
                 <w:webHidden/>
               </w:rPr>
-              <w:instrText xml:space="preserve"> PAGEREF _Toc446335046 \h </w:instrText>
+              <w:instrText xml:space="preserve"> PAGEREF _Toc446335958 \h </w:instrText>
             </w:r>
             <w:r>
               <w:rPr>
@@ -137,7 +137,7 @@
               <w:noProof/>
             </w:rPr>
           </w:pPr>
-          <w:hyperlink w:anchor="_Toc446335047" w:history="1">
+          <w:hyperlink w:anchor="_Toc446335959" w:history="1">
             <w:r>
               <w:rPr>
                 <w:rStyle w:val="Hyperlink"/>
@@ -178,7 +178,7 @@
                 <w:noProof/>
                 <w:webHidden/>
               </w:rPr>
-              <w:instrText xml:space="preserve"> PAGEREF _Toc446335047 \h </w:instrText>
+              <w:instrText xml:space="preserve"> PAGEREF _Toc446335959 \h </w:instrText>
             </w:r>
             <w:r>
               <w:rPr>
@@ -221,7 +221,7 @@
               <w:noProof/>
             </w:rPr>
           </w:pPr>
-          <w:hyperlink w:anchor="_Toc446335048" w:history="1">
+          <w:hyperlink w:anchor="_Toc446335960" w:history="1">
             <w:r>
               <w:rPr>
                 <w:rStyle w:val="Hyperlink"/>
@@ -262,7 +262,7 @@
                 <w:noProof/>
                 <w:webHidden/>
               </w:rPr>
-              <w:instrText xml:space="preserve"> PAGEREF _Toc446335048 \h </w:instrText>
+              <w:instrText xml:space="preserve"> PAGEREF _Toc446335960 \h </w:instrText>
             </w:r>
             <w:r>
               <w:rPr>
@@ -305,7 +305,7 @@
               <w:noProof/>
             </w:rPr>
           </w:pPr>
-          <w:hyperlink w:anchor="_Toc446335049" w:history="1">
+          <w:hyperlink w:anchor="_Toc446335961" w:history="1">
             <w:r>
               <w:rPr>
                 <w:rStyle w:val="Hyperlink"/>
@@ -346,7 +346,7 @@
                 <w:noProof/>
                 <w:webHidden/>
               </w:rPr>
-              <w:instrText xml:space="preserve"> PAGEREF _Toc446335049 \h </w:instrText>
+              <w:instrText xml:space="preserve"> PAGEREF _Toc446335961 \h </w:instrText>
             </w:r>
             <w:r>
               <w:rPr>
@@ -389,7 +389,7 @@
               <w:noProof/>
             </w:rPr>
           </w:pPr>
-          <w:hyperlink w:anchor="_Toc446335050" w:history="1">
+          <w:hyperlink w:anchor="_Toc446335962" w:history="1">
             <w:r>
               <w:rPr>
                 <w:rStyle w:val="Hyperlink"/>
@@ -430,7 +430,7 @@
                 <w:noProof/>
                 <w:webHidden/>
               </w:rPr>
-              <w:instrText xml:space="preserve"> PAGEREF _Toc446335050 \h </w:instrText>
+              <w:instrText xml:space="preserve"> PAGEREF _Toc446335962 \h </w:instrText>
             </w:r>
             <w:r>
               <w:rPr>
@@ -473,7 +473,7 @@
               <w:noProof/>
             </w:rPr>
           </w:pPr>
-          <w:hyperlink w:anchor="_Toc446335051" w:history="1">
+          <w:hyperlink w:anchor="_Toc446335963" w:history="1">
             <w:r>
               <w:rPr>
                 <w:rStyle w:val="Hyperlink"/>
@@ -514,7 +514,7 @@
                 <w:noProof/>
                 <w:webHidden/>
               </w:rPr>
-              <w:instrText xml:space="preserve"> PAGEREF _Toc446335051 \h </w:instrText>
+              <w:instrText xml:space="preserve"> PAGEREF _Toc446335963 \h </w:instrText>
             </w:r>
             <w:r>
               <w:rPr>
@@ -557,7 +557,7 @@
               <w:noProof/>
             </w:rPr>
           </w:pPr>
-          <w:hyperlink w:anchor="_Toc446335052" w:history="1">
+          <w:hyperlink w:anchor="_Toc446335964" w:history="1">
             <w:r>
               <w:rPr>
                 <w:rStyle w:val="Hyperlink"/>
@@ -598,7 +598,7 @@
                 <w:noProof/>
                 <w:webHidden/>
               </w:rPr>
-              <w:instrText xml:space="preserve"> PAGEREF _Toc446335052 \h </w:instrText>
+              <w:instrText xml:space="preserve"> PAGEREF _Toc446335964 \h </w:instrText>
             </w:r>
             <w:r>
               <w:rPr>
@@ -641,7 +641,7 @@
               <w:noProof/>
             </w:rPr>
           </w:pPr>
-          <w:hyperlink w:anchor="_Toc446335053" w:history="1">
+          <w:hyperlink w:anchor="_Toc446335965" w:history="1">
             <w:r>
               <w:rPr>
                 <w:rStyle w:val="Hyperlink"/>
@@ -682,7 +682,7 @@
                 <w:noProof/>
                 <w:webHidden/>
               </w:rPr>
-              <w:instrText xml:space="preserve"> PAGEREF _Toc446335053 \h </w:instrText>
+              <w:instrText xml:space="preserve"> PAGEREF _Toc446335965 \h </w:instrText>
             </w:r>
             <w:r>
               <w:rPr>
@@ -725,7 +725,7 @@
               <w:noProof/>
             </w:rPr>
           </w:pPr>
-          <w:hyperlink w:anchor="_Toc446335054" w:history="1">
+          <w:hyperlink w:anchor="_Toc446335966" w:history="1">
             <w:r>
               <w:rPr>
                 <w:rStyle w:val="Hyperlink"/>
@@ -766,7 +766,7 @@
                 <w:noProof/>
                 <w:webHidden/>
               </w:rPr>
-              <w:instrText xml:space="preserve"> PAGEREF _Toc446335054 \h </w:instrText>
+              <w:instrText xml:space="preserve"> PAGEREF _Toc446335966 \h </w:instrText>
             </w:r>
             <w:r>
               <w:rPr>
@@ -809,7 +809,7 @@
               <w:noProof/>
             </w:rPr>
           </w:pPr>
-          <w:hyperlink w:anchor="_Toc446335055" w:history="1">
+          <w:hyperlink w:anchor="_Toc446335967" w:history="1">
             <w:r>
               <w:rPr>
                 <w:rStyle w:val="Hyperlink"/>
@@ -850,7 +850,7 @@
                 <w:noProof/>
                 <w:webHidden/>
               </w:rPr>
-              <w:instrText xml:space="preserve"> PAGEREF _Toc446335055 \h </w:instrText>
+              <w:instrText xml:space="preserve"> PAGEREF _Toc446335967 \h </w:instrText>
             </w:r>
             <w:r>
               <w:rPr>
@@ -893,7 +893,7 @@
               <w:noProof/>
             </w:rPr>
           </w:pPr>
-          <w:hyperlink w:anchor="_Toc446335056" w:history="1">
+          <w:hyperlink w:anchor="_Toc446335968" w:history="1">
             <w:r>
               <w:rPr>
                 <w:rStyle w:val="Hyperlink"/>
@@ -934,7 +934,7 @@
                 <w:noProof/>
                 <w:webHidden/>
               </w:rPr>
-              <w:instrText xml:space="preserve"> PAGEREF _Toc446335056 \h </w:instrText>
+              <w:instrText xml:space="preserve"> PAGEREF _Toc446335968 \h </w:instrText>
             </w:r>
             <w:r>
               <w:rPr>
@@ -977,7 +977,7 @@
               <w:noProof/>
             </w:rPr>
           </w:pPr>
-          <w:hyperlink w:anchor="_Toc446335057" w:history="1">
+          <w:hyperlink w:anchor="_Toc446335969" w:history="1">
             <w:r>
               <w:rPr>
                 <w:rStyle w:val="Hyperlink"/>
@@ -1018,7 +1018,7 @@
                 <w:noProof/>
                 <w:webHidden/>
               </w:rPr>
-              <w:instrText xml:space="preserve"> PAGEREF _Toc446335057 \h </w:instrText>
+              <w:instrText xml:space="preserve"> PAGEREF _Toc446335969 \h </w:instrText>
             </w:r>
             <w:r>
               <w:rPr>
@@ -1061,7 +1061,7 @@
               <w:noProof/>
             </w:rPr>
           </w:pPr>
-          <w:hyperlink w:anchor="_Toc446335058" w:history="1">
+          <w:hyperlink w:anchor="_Toc446335970" w:history="1">
             <w:r>
               <w:rPr>
                 <w:rStyle w:val="Hyperlink"/>
@@ -1102,7 +1102,7 @@
                 <w:noProof/>
                 <w:webHidden/>
               </w:rPr>
-              <w:instrText xml:space="preserve"> PAGEREF _Toc446335058 \h </w:instrText>
+              <w:instrText xml:space="preserve"> PAGEREF _Toc446335970 \h </w:instrText>
             </w:r>
             <w:r>
               <w:rPr>
@@ -1145,7 +1145,7 @@
               <w:noProof/>
             </w:rPr>
           </w:pPr>
-          <w:hyperlink w:anchor="_Toc446335059" w:history="1">
+          <w:hyperlink w:anchor="_Toc446335971" w:history="1">
             <w:r>
               <w:rPr>
                 <w:rStyle w:val="Hyperlink"/>
@@ -1186,7 +1186,7 @@
                 <w:noProof/>
                 <w:webHidden/>
               </w:rPr>
-              <w:instrText xml:space="preserve"> PAGEREF _Toc446335059 \h </w:instrText>
+              <w:instrText xml:space="preserve"> PAGEREF _Toc446335971 \h </w:instrText>
             </w:r>
             <w:r>
               <w:rPr>
@@ -1256,7 +1256,7 @@
       <w:pPr>
         <w:pStyle w:val="Heading1"/>
       </w:pPr>
-      <w:bookmarkStart w:id="0" w:name="_Toc446335046"/>
+      <w:bookmarkStart w:id="0" w:name="_Toc446335958"/>
       <w:r>
         <w:lastRenderedPageBreak/>
         <w:t>Create new Maven Project</w:t>
@@ -1364,7 +1364,15 @@
     </w:p>
     <w:p>
       <w:r>
-        <w:t>Select artifact Id: maven-archetype-webapp (version 1.0)</w:t>
+        <w:t>Select artifact Id: maven-archetype-</w:t>
+      </w:r>
+      <w:proofErr w:type="spellStart"/>
+      <w:r>
+        <w:t>webapp</w:t>
+      </w:r>
+      <w:proofErr w:type="spellEnd"/>
+      <w:r>
+        <w:t xml:space="preserve"> (version 1.0)</w:t>
       </w:r>
     </w:p>
     <w:p>
@@ -1460,8 +1468,13 @@
     </w:p>
     <w:p>
       <w:r>
-        <w:t>Group Id: com.fiipractic</w:t>
-      </w:r>
+        <w:t xml:space="preserve">Group Id: </w:t>
+      </w:r>
+      <w:proofErr w:type="spellStart"/>
+      <w:r>
+        <w:t>com.fiipractic</w:t>
+      </w:r>
+      <w:proofErr w:type="spellEnd"/>
       <w:r>
         <w:br/>
         <w:t>Artefact Id: agenda</w:t>
@@ -1486,7 +1499,7 @@
       <w:pPr>
         <w:pStyle w:val="Heading1"/>
       </w:pPr>
-      <w:bookmarkStart w:id="1" w:name="_Toc446335047"/>
+      <w:bookmarkStart w:id="1" w:name="_Toc446335959"/>
       <w:r>
         <w:lastRenderedPageBreak/>
         <w:t>Create a new Tomcat Server</w:t>
@@ -1823,7 +1836,15 @@
       </w:r>
       <w:r>
         <w:br/>
-        <w:t xml:space="preserve">Remove the current jre and </w:t>
+        <w:t xml:space="preserve">Remove the current </w:t>
+      </w:r>
+      <w:proofErr w:type="spellStart"/>
+      <w:r>
+        <w:t>jre</w:t>
+      </w:r>
+      <w:proofErr w:type="spellEnd"/>
+      <w:r>
+        <w:t xml:space="preserve"> and </w:t>
       </w:r>
       <w:r>
         <w:br/>
@@ -2130,7 +2151,15 @@
     <w:p>
       <w:r>
         <w:lastRenderedPageBreak/>
-        <w:t>Select Tomcat v8.0 Server, click Next.</w:t>
+        <w:t xml:space="preserve">Select Tomcat v8.0 Server, click </w:t>
+      </w:r>
+      <w:proofErr w:type="gramStart"/>
+      <w:r>
+        <w:t>Next</w:t>
+      </w:r>
+      <w:proofErr w:type="gramEnd"/>
+      <w:r>
+        <w:t>.</w:t>
       </w:r>
       <w:r>
         <w:br/>
@@ -2279,7 +2308,23 @@
     </w:p>
     <w:p>
       <w:r>
-        <w:t>In Server Locations select de second radio button and change from wtpwebapps to webapps:</w:t>
+        <w:t xml:space="preserve">In Server Locations select de second radio button and change from </w:t>
+      </w:r>
+      <w:proofErr w:type="spellStart"/>
+      <w:r>
+        <w:t>wtpwebapps</w:t>
+      </w:r>
+      <w:proofErr w:type="spellEnd"/>
+      <w:r>
+        <w:t xml:space="preserve"> to </w:t>
+      </w:r>
+      <w:proofErr w:type="spellStart"/>
+      <w:r>
+        <w:t>webapps</w:t>
+      </w:r>
+      <w:proofErr w:type="spellEnd"/>
+      <w:r>
+        <w:t>:</w:t>
       </w:r>
     </w:p>
     <w:p>
@@ -2335,7 +2380,15 @@
     </w:p>
     <w:p>
       <w:r>
-        <w:t>Save the modifications (Ctrl+s) you server should now work.</w:t>
+        <w:t>Save the modifications (</w:t>
+      </w:r>
+      <w:proofErr w:type="spellStart"/>
+      <w:r>
+        <w:t>Ctrl+s</w:t>
+      </w:r>
+      <w:proofErr w:type="spellEnd"/>
+      <w:r>
+        <w:t>) you server should now work.</w:t>
       </w:r>
     </w:p>
     <w:p>
@@ -2447,9 +2500,25 @@
       <w:pPr>
         <w:pStyle w:val="Heading1"/>
       </w:pPr>
-      <w:bookmarkStart w:id="2" w:name="_Toc446335048"/>
-      <w:r>
-        <w:t>Getting rid of javax.servlet.http.HttpServlet jsp problem</w:t>
+      <w:bookmarkStart w:id="2" w:name="_Toc446335960"/>
+      <w:r>
+        <w:t xml:space="preserve">Getting rid of </w:t>
+      </w:r>
+      <w:proofErr w:type="spellStart"/>
+      <w:r>
+        <w:t>javax.servlet.http.HttpServlet</w:t>
+      </w:r>
+      <w:proofErr w:type="spellEnd"/>
+      <w:r>
+        <w:t xml:space="preserve"> </w:t>
+      </w:r>
+      <w:proofErr w:type="spellStart"/>
+      <w:r>
+        <w:t>jsp</w:t>
+      </w:r>
+      <w:proofErr w:type="spellEnd"/>
+      <w:r>
+        <w:t xml:space="preserve"> problem</w:t>
       </w:r>
       <w:bookmarkEnd w:id="2"/>
     </w:p>
@@ -2510,7 +2579,7 @@
       <w:pPr>
         <w:pStyle w:val="Heading2"/>
       </w:pPr>
-      <w:bookmarkStart w:id="3" w:name="_Toc446335049"/>
+      <w:bookmarkStart w:id="3" w:name="_Toc446335961"/>
       <w:r>
         <w:t>Method A</w:t>
       </w:r>
@@ -2628,7 +2697,7 @@
       <w:pPr>
         <w:pStyle w:val="Heading2"/>
       </w:pPr>
-      <w:bookmarkStart w:id="4" w:name="_Toc446335050"/>
+      <w:bookmarkStart w:id="4" w:name="_Toc446335962"/>
       <w:r>
         <w:t>Method B</w:t>
       </w:r>
@@ -2665,6 +2734,7 @@
         </w:rPr>
         <w:t>&lt;</w:t>
       </w:r>
+      <w:proofErr w:type="gramStart"/>
       <w:r>
         <w:rPr>
           <w:rFonts w:ascii="Courier New" w:hAnsi="Courier New" w:cs="Courier New"/>
@@ -2674,6 +2744,7 @@
         </w:rPr>
         <w:t>dependency</w:t>
       </w:r>
+      <w:proofErr w:type="gramEnd"/>
       <w:r>
         <w:rPr>
           <w:rFonts w:ascii="Courier New" w:hAnsi="Courier New" w:cs="Courier New"/>
@@ -2714,6 +2785,8 @@
         </w:rPr>
         <w:t>&lt;</w:t>
       </w:r>
+      <w:proofErr w:type="spellStart"/>
+      <w:proofErr w:type="gramStart"/>
       <w:r>
         <w:rPr>
           <w:rFonts w:ascii="Courier New" w:hAnsi="Courier New" w:cs="Courier New"/>
@@ -2723,6 +2796,7 @@
         </w:rPr>
         <w:t>groupId</w:t>
       </w:r>
+      <w:proofErr w:type="spellEnd"/>
       <w:r>
         <w:rPr>
           <w:rFonts w:ascii="Courier New" w:hAnsi="Courier New" w:cs="Courier New"/>
@@ -2732,6 +2806,8 @@
         </w:rPr>
         <w:t>&gt;</w:t>
       </w:r>
+      <w:proofErr w:type="spellStart"/>
+      <w:proofErr w:type="gramEnd"/>
       <w:r>
         <w:rPr>
           <w:rFonts w:ascii="Courier New" w:hAnsi="Courier New" w:cs="Courier New"/>
@@ -2741,6 +2817,7 @@
         </w:rPr>
         <w:t>javax.servlet</w:t>
       </w:r>
+      <w:proofErr w:type="spellEnd"/>
       <w:r>
         <w:rPr>
           <w:rFonts w:ascii="Courier New" w:hAnsi="Courier New" w:cs="Courier New"/>
@@ -2750,6 +2827,7 @@
         </w:rPr>
         <w:t>&lt;/</w:t>
       </w:r>
+      <w:proofErr w:type="spellStart"/>
       <w:r>
         <w:rPr>
           <w:rFonts w:ascii="Courier New" w:hAnsi="Courier New" w:cs="Courier New"/>
@@ -2759,6 +2837,7 @@
         </w:rPr>
         <w:t>groupId</w:t>
       </w:r>
+      <w:proofErr w:type="spellEnd"/>
       <w:r>
         <w:rPr>
           <w:rFonts w:ascii="Courier New" w:hAnsi="Courier New" w:cs="Courier New"/>
@@ -2799,6 +2878,8 @@
         </w:rPr>
         <w:t>&lt;</w:t>
       </w:r>
+      <w:proofErr w:type="spellStart"/>
+      <w:proofErr w:type="gramStart"/>
       <w:r>
         <w:rPr>
           <w:rFonts w:ascii="Courier New" w:hAnsi="Courier New" w:cs="Courier New"/>
@@ -2808,6 +2889,7 @@
         </w:rPr>
         <w:t>artifactId</w:t>
       </w:r>
+      <w:proofErr w:type="spellEnd"/>
       <w:r>
         <w:rPr>
           <w:rFonts w:ascii="Courier New" w:hAnsi="Courier New" w:cs="Courier New"/>
@@ -2817,6 +2899,8 @@
         </w:rPr>
         <w:t>&gt;</w:t>
       </w:r>
+      <w:proofErr w:type="spellStart"/>
+      <w:proofErr w:type="gramEnd"/>
       <w:r>
         <w:rPr>
           <w:rFonts w:ascii="Courier New" w:hAnsi="Courier New" w:cs="Courier New"/>
@@ -2836,6 +2920,7 @@
         </w:rPr>
         <w:t>api</w:t>
       </w:r>
+      <w:proofErr w:type="spellEnd"/>
       <w:r>
         <w:rPr>
           <w:rFonts w:ascii="Courier New" w:hAnsi="Courier New" w:cs="Courier New"/>
@@ -2845,6 +2930,7 @@
         </w:rPr>
         <w:t>&lt;/</w:t>
       </w:r>
+      <w:proofErr w:type="spellStart"/>
       <w:r>
         <w:rPr>
           <w:rFonts w:ascii="Courier New" w:hAnsi="Courier New" w:cs="Courier New"/>
@@ -2854,6 +2940,7 @@
         </w:rPr>
         <w:t>artifactId</w:t>
       </w:r>
+      <w:proofErr w:type="spellEnd"/>
       <w:r>
         <w:rPr>
           <w:rFonts w:ascii="Courier New" w:hAnsi="Courier New" w:cs="Courier New"/>
@@ -2979,6 +3066,7 @@
         </w:rPr>
         <w:t>&lt;</w:t>
       </w:r>
+      <w:proofErr w:type="gramStart"/>
       <w:r>
         <w:rPr>
           <w:rFonts w:ascii="Courier New" w:hAnsi="Courier New" w:cs="Courier New"/>
@@ -2997,6 +3085,7 @@
         </w:rPr>
         <w:t>&gt;</w:t>
       </w:r>
+      <w:proofErr w:type="gramEnd"/>
       <w:r>
         <w:rPr>
           <w:rFonts w:ascii="Courier New" w:hAnsi="Courier New" w:cs="Courier New"/>
@@ -3065,7 +3154,15 @@
     </w:p>
     <w:p>
       <w:r>
-        <w:t>The provided scope means that the Application Server (in our case Tomcat) provides the javax.servlet.http.HttpServlet.</w:t>
+        <w:t xml:space="preserve">The provided scope means that the Application Server (in our case Tomcat) provides the </w:t>
+      </w:r>
+      <w:proofErr w:type="spellStart"/>
+      <w:r>
+        <w:t>javax.servlet.http.HttpServlet</w:t>
+      </w:r>
+      <w:proofErr w:type="spellEnd"/>
+      <w:r>
+        <w:t>.</w:t>
       </w:r>
     </w:p>
     <w:p>
@@ -3080,7 +3177,7 @@
       <w:pPr>
         <w:pStyle w:val="Heading1"/>
       </w:pPr>
-      <w:bookmarkStart w:id="5" w:name="_Toc446335051"/>
+      <w:bookmarkStart w:id="5" w:name="_Toc446335963"/>
       <w:r>
         <w:lastRenderedPageBreak/>
         <w:t>Configuring our maven project</w:t>
@@ -3091,7 +3188,7 @@
       <w:pPr>
         <w:pStyle w:val="Heading2"/>
       </w:pPr>
-      <w:bookmarkStart w:id="6" w:name="_Toc446335052"/>
+      <w:bookmarkStart w:id="6" w:name="_Toc446335964"/>
       <w:r>
         <w:t>Configuring pom.xml</w:t>
       </w:r>
@@ -3099,8 +3196,13 @@
     </w:p>
     <w:p>
       <w:r>
-        <w:t>Open your pom.xml file and add dependency for spring-webmvc</w:t>
-      </w:r>
+        <w:t>Open your pom.xml file and add dependency for spring-</w:t>
+      </w:r>
+      <w:proofErr w:type="spellStart"/>
+      <w:r>
+        <w:t>webmvc</w:t>
+      </w:r>
+      <w:proofErr w:type="spellEnd"/>
       <w:r>
         <w:br/>
         <w:t xml:space="preserve">Go to </w:t>
@@ -3147,6 +3249,7 @@
         </w:rPr>
         <w:t>&lt;</w:t>
       </w:r>
+      <w:proofErr w:type="gramStart"/>
       <w:r>
         <w:rPr>
           <w:rFonts w:ascii="Courier New" w:hAnsi="Courier New" w:cs="Courier New"/>
@@ -3156,6 +3259,7 @@
         </w:rPr>
         <w:t>dependencies</w:t>
       </w:r>
+      <w:proofErr w:type="gramEnd"/>
       <w:r>
         <w:rPr>
           <w:rFonts w:ascii="Courier New" w:hAnsi="Courier New" w:cs="Courier New"/>
@@ -3205,6 +3309,7 @@
         </w:rPr>
         <w:t>&lt;</w:t>
       </w:r>
+      <w:proofErr w:type="gramStart"/>
       <w:r>
         <w:rPr>
           <w:rFonts w:ascii="Courier New" w:hAnsi="Courier New" w:cs="Courier New"/>
@@ -3214,6 +3319,7 @@
         </w:rPr>
         <w:t>dependency</w:t>
       </w:r>
+      <w:proofErr w:type="gramEnd"/>
       <w:r>
         <w:rPr>
           <w:rFonts w:ascii="Courier New" w:hAnsi="Courier New" w:cs="Courier New"/>
@@ -3272,6 +3378,8 @@
         </w:rPr>
         <w:t>&lt;</w:t>
       </w:r>
+      <w:proofErr w:type="spellStart"/>
+      <w:proofErr w:type="gramStart"/>
       <w:r>
         <w:rPr>
           <w:rFonts w:ascii="Courier New" w:hAnsi="Courier New" w:cs="Courier New"/>
@@ -3281,6 +3389,7 @@
         </w:rPr>
         <w:t>groupId</w:t>
       </w:r>
+      <w:proofErr w:type="spellEnd"/>
       <w:r>
         <w:rPr>
           <w:rFonts w:ascii="Courier New" w:hAnsi="Courier New" w:cs="Courier New"/>
@@ -3290,6 +3399,8 @@
         </w:rPr>
         <w:t>&gt;</w:t>
       </w:r>
+      <w:proofErr w:type="spellStart"/>
+      <w:proofErr w:type="gramEnd"/>
       <w:r>
         <w:rPr>
           <w:rFonts w:ascii="Courier New" w:hAnsi="Courier New" w:cs="Courier New"/>
@@ -3300,6 +3411,7 @@
         </w:rPr>
         <w:t>junit</w:t>
       </w:r>
+      <w:proofErr w:type="spellEnd"/>
       <w:r>
         <w:rPr>
           <w:rFonts w:ascii="Courier New" w:hAnsi="Courier New" w:cs="Courier New"/>
@@ -3309,6 +3421,7 @@
         </w:rPr>
         <w:t>&lt;/</w:t>
       </w:r>
+      <w:proofErr w:type="spellStart"/>
       <w:r>
         <w:rPr>
           <w:rFonts w:ascii="Courier New" w:hAnsi="Courier New" w:cs="Courier New"/>
@@ -3318,6 +3431,7 @@
         </w:rPr>
         <w:t>groupId</w:t>
       </w:r>
+      <w:proofErr w:type="spellEnd"/>
       <w:r>
         <w:rPr>
           <w:rFonts w:ascii="Courier New" w:hAnsi="Courier New" w:cs="Courier New"/>
@@ -3376,6 +3490,8 @@
         </w:rPr>
         <w:t>&lt;</w:t>
       </w:r>
+      <w:proofErr w:type="spellStart"/>
+      <w:proofErr w:type="gramStart"/>
       <w:r>
         <w:rPr>
           <w:rFonts w:ascii="Courier New" w:hAnsi="Courier New" w:cs="Courier New"/>
@@ -3385,6 +3501,7 @@
         </w:rPr>
         <w:t>artifactId</w:t>
       </w:r>
+      <w:proofErr w:type="spellEnd"/>
       <w:r>
         <w:rPr>
           <w:rFonts w:ascii="Courier New" w:hAnsi="Courier New" w:cs="Courier New"/>
@@ -3394,6 +3511,8 @@
         </w:rPr>
         <w:t>&gt;</w:t>
       </w:r>
+      <w:proofErr w:type="spellStart"/>
+      <w:proofErr w:type="gramEnd"/>
       <w:r>
         <w:rPr>
           <w:rFonts w:ascii="Courier New" w:hAnsi="Courier New" w:cs="Courier New"/>
@@ -3404,6 +3523,7 @@
         </w:rPr>
         <w:t>junit</w:t>
       </w:r>
+      <w:proofErr w:type="spellEnd"/>
       <w:r>
         <w:rPr>
           <w:rFonts w:ascii="Courier New" w:hAnsi="Courier New" w:cs="Courier New"/>
@@ -3413,6 +3533,7 @@
         </w:rPr>
         <w:t>&lt;/</w:t>
       </w:r>
+      <w:proofErr w:type="spellStart"/>
       <w:r>
         <w:rPr>
           <w:rFonts w:ascii="Courier New" w:hAnsi="Courier New" w:cs="Courier New"/>
@@ -3422,6 +3543,7 @@
         </w:rPr>
         <w:t>artifactId</w:t>
       </w:r>
+      <w:proofErr w:type="spellEnd"/>
       <w:r>
         <w:rPr>
           <w:rFonts w:ascii="Courier New" w:hAnsi="Courier New" w:cs="Courier New"/>
@@ -3583,6 +3705,7 @@
         </w:rPr>
         <w:t>&lt;</w:t>
       </w:r>
+      <w:proofErr w:type="gramStart"/>
       <w:r>
         <w:rPr>
           <w:rFonts w:ascii="Courier New" w:hAnsi="Courier New" w:cs="Courier New"/>
@@ -3601,6 +3724,7 @@
         </w:rPr>
         <w:t>&gt;</w:t>
       </w:r>
+      <w:proofErr w:type="gramEnd"/>
       <w:r>
         <w:rPr>
           <w:rFonts w:ascii="Courier New" w:hAnsi="Courier New" w:cs="Courier New"/>
@@ -3735,6 +3859,7 @@
         </w:rPr>
         <w:t>&lt;</w:t>
       </w:r>
+      <w:proofErr w:type="gramStart"/>
       <w:r>
         <w:rPr>
           <w:rFonts w:ascii="Courier New" w:hAnsi="Courier New" w:cs="Courier New"/>
@@ -3744,6 +3869,7 @@
         </w:rPr>
         <w:t>dependency</w:t>
       </w:r>
+      <w:proofErr w:type="gramEnd"/>
       <w:r>
         <w:rPr>
           <w:rFonts w:ascii="Courier New" w:hAnsi="Courier New" w:cs="Courier New"/>
@@ -3802,6 +3928,8 @@
         </w:rPr>
         <w:t>&lt;</w:t>
       </w:r>
+      <w:proofErr w:type="spellStart"/>
+      <w:proofErr w:type="gramStart"/>
       <w:r>
         <w:rPr>
           <w:rFonts w:ascii="Courier New" w:hAnsi="Courier New" w:cs="Courier New"/>
@@ -3811,6 +3939,7 @@
         </w:rPr>
         <w:t>groupId</w:t>
       </w:r>
+      <w:proofErr w:type="spellEnd"/>
       <w:r>
         <w:rPr>
           <w:rFonts w:ascii="Courier New" w:hAnsi="Courier New" w:cs="Courier New"/>
@@ -3820,6 +3949,8 @@
         </w:rPr>
         <w:t>&gt;</w:t>
       </w:r>
+      <w:proofErr w:type="spellStart"/>
+      <w:proofErr w:type="gramEnd"/>
       <w:r>
         <w:rPr>
           <w:rFonts w:ascii="Courier New" w:hAnsi="Courier New" w:cs="Courier New"/>
@@ -3829,6 +3960,7 @@
         </w:rPr>
         <w:t>org.springframework</w:t>
       </w:r>
+      <w:proofErr w:type="spellEnd"/>
       <w:r>
         <w:rPr>
           <w:rFonts w:ascii="Courier New" w:hAnsi="Courier New" w:cs="Courier New"/>
@@ -3838,6 +3970,7 @@
         </w:rPr>
         <w:t>&lt;/</w:t>
       </w:r>
+      <w:proofErr w:type="spellStart"/>
       <w:r>
         <w:rPr>
           <w:rFonts w:ascii="Courier New" w:hAnsi="Courier New" w:cs="Courier New"/>
@@ -3847,6 +3980,7 @@
         </w:rPr>
         <w:t>groupId</w:t>
       </w:r>
+      <w:proofErr w:type="spellEnd"/>
       <w:r>
         <w:rPr>
           <w:rFonts w:ascii="Courier New" w:hAnsi="Courier New" w:cs="Courier New"/>
@@ -3905,6 +4039,8 @@
         </w:rPr>
         <w:t>&lt;</w:t>
       </w:r>
+      <w:proofErr w:type="spellStart"/>
+      <w:proofErr w:type="gramStart"/>
       <w:r>
         <w:rPr>
           <w:rFonts w:ascii="Courier New" w:hAnsi="Courier New" w:cs="Courier New"/>
@@ -3914,6 +4050,7 @@
         </w:rPr>
         <w:t>artifactId</w:t>
       </w:r>
+      <w:proofErr w:type="spellEnd"/>
       <w:r>
         <w:rPr>
           <w:rFonts w:ascii="Courier New" w:hAnsi="Courier New" w:cs="Courier New"/>
@@ -3923,6 +4060,7 @@
         </w:rPr>
         <w:t>&gt;</w:t>
       </w:r>
+      <w:proofErr w:type="gramEnd"/>
       <w:r>
         <w:rPr>
           <w:rFonts w:ascii="Courier New" w:hAnsi="Courier New" w:cs="Courier New"/>
@@ -3932,6 +4070,7 @@
         </w:rPr>
         <w:t>spring-</w:t>
       </w:r>
+      <w:proofErr w:type="spellStart"/>
       <w:r>
         <w:rPr>
           <w:rFonts w:ascii="Courier New" w:hAnsi="Courier New" w:cs="Courier New"/>
@@ -3942,6 +4081,7 @@
         </w:rPr>
         <w:t>webmvc</w:t>
       </w:r>
+      <w:proofErr w:type="spellEnd"/>
       <w:r>
         <w:rPr>
           <w:rFonts w:ascii="Courier New" w:hAnsi="Courier New" w:cs="Courier New"/>
@@ -3951,6 +4091,7 @@
         </w:rPr>
         <w:t>&lt;/</w:t>
       </w:r>
+      <w:proofErr w:type="spellStart"/>
       <w:r>
         <w:rPr>
           <w:rFonts w:ascii="Courier New" w:hAnsi="Courier New" w:cs="Courier New"/>
@@ -3960,6 +4101,7 @@
         </w:rPr>
         <w:t>artifactId</w:t>
       </w:r>
+      <w:proofErr w:type="spellEnd"/>
       <w:r>
         <w:rPr>
           <w:rFonts w:ascii="Courier New" w:hAnsi="Courier New" w:cs="Courier New"/>
@@ -4181,7 +4323,7 @@
       <w:pPr>
         <w:pStyle w:val="Heading2"/>
       </w:pPr>
-      <w:bookmarkStart w:id="7" w:name="_Toc446335053"/>
+      <w:bookmarkStart w:id="7" w:name="_Toc446335965"/>
       <w:r>
         <w:t>Configuring web.xml</w:t>
       </w:r>
@@ -4234,6 +4376,7 @@
         </w:rPr>
         <w:t>&lt;</w:t>
       </w:r>
+      <w:proofErr w:type="gramStart"/>
       <w:r>
         <w:rPr>
           <w:rFonts w:ascii="Courier New" w:hAnsi="Courier New" w:cs="Courier New"/>
@@ -4243,6 +4386,7 @@
         </w:rPr>
         <w:t>servlet</w:t>
       </w:r>
+      <w:proofErr w:type="gramEnd"/>
       <w:r>
         <w:rPr>
           <w:rFonts w:ascii="Courier New" w:hAnsi="Courier New" w:cs="Courier New"/>
@@ -4515,6 +4659,7 @@
         </w:rPr>
         <w:t>&lt;</w:t>
       </w:r>
+      <w:proofErr w:type="gramStart"/>
       <w:r>
         <w:rPr>
           <w:rFonts w:ascii="Courier New" w:hAnsi="Courier New" w:cs="Courier New"/>
@@ -4524,6 +4669,7 @@
         </w:rPr>
         <w:t>servlet-mapping</w:t>
       </w:r>
+      <w:proofErr w:type="gramEnd"/>
       <w:r>
         <w:rPr>
           <w:rFonts w:ascii="Courier New" w:hAnsi="Courier New" w:cs="Courier New"/>
@@ -4667,6 +4813,7 @@
         </w:rPr>
         <w:t>&lt;</w:t>
       </w:r>
+      <w:proofErr w:type="spellStart"/>
       <w:r>
         <w:rPr>
           <w:rFonts w:ascii="Courier New" w:hAnsi="Courier New" w:cs="Courier New"/>
@@ -4674,7 +4821,17 @@
           <w:sz w:val="20"/>
           <w:szCs w:val="20"/>
         </w:rPr>
-        <w:t>url-pattern</w:t>
+        <w:t>url</w:t>
+      </w:r>
+      <w:proofErr w:type="spellEnd"/>
+      <w:r>
+        <w:rPr>
+          <w:rFonts w:ascii="Courier New" w:hAnsi="Courier New" w:cs="Courier New"/>
+          <w:color w:val="3F7F7F"/>
+          <w:sz w:val="20"/>
+          <w:szCs w:val="20"/>
+        </w:rPr>
+        <w:t>-pattern</w:t>
       </w:r>
       <w:r>
         <w:rPr>
@@ -4703,6 +4860,7 @@
         </w:rPr>
         <w:t>&lt;/</w:t>
       </w:r>
+      <w:proofErr w:type="spellStart"/>
       <w:r>
         <w:rPr>
           <w:rFonts w:ascii="Courier New" w:hAnsi="Courier New" w:cs="Courier New"/>
@@ -4710,7 +4868,17 @@
           <w:sz w:val="20"/>
           <w:szCs w:val="20"/>
         </w:rPr>
-        <w:t>url-pattern</w:t>
+        <w:t>url</w:t>
+      </w:r>
+      <w:proofErr w:type="spellEnd"/>
+      <w:r>
+        <w:rPr>
+          <w:rFonts w:ascii="Courier New" w:hAnsi="Courier New" w:cs="Courier New"/>
+          <w:color w:val="3F7F7F"/>
+          <w:sz w:val="20"/>
+          <w:szCs w:val="20"/>
+        </w:rPr>
+        <w:t>-pattern</w:t>
       </w:r>
       <w:r>
         <w:rPr>
@@ -4769,6 +4937,7 @@
       <w:r>
         <w:t xml:space="preserve"> are going to be handled by the servlet defined by the class: </w:t>
       </w:r>
+      <w:proofErr w:type="spellStart"/>
       <w:r>
         <w:rPr>
           <w:rFonts w:ascii="Courier New" w:hAnsi="Courier New" w:cs="Courier New"/>
@@ -4776,17 +4945,35 @@
           <w:sz w:val="20"/>
           <w:szCs w:val="20"/>
         </w:rPr>
-        <w:t xml:space="preserve">org.springframework.web.servlet.DispatcherServlet. </w:t>
-      </w:r>
-      <w:r>
-        <w:t>This way we are giving the control of requests to the Spring framework.</w:t>
+        <w:t>org.springframework.web.servlet.DispatcherServlet</w:t>
+      </w:r>
+      <w:proofErr w:type="spellEnd"/>
+      <w:r>
+        <w:rPr>
+          <w:rFonts w:ascii="Courier New" w:hAnsi="Courier New" w:cs="Courier New"/>
+          <w:color w:val="000000"/>
+          <w:sz w:val="20"/>
+          <w:szCs w:val="20"/>
+        </w:rPr>
+        <w:t xml:space="preserve">. </w:t>
+      </w:r>
+      <w:r>
+        <w:t xml:space="preserve">This way we are giving the control of requests to the </w:t>
+      </w:r>
+      <w:proofErr w:type="gramStart"/>
+      <w:r>
+        <w:t>Spring</w:t>
+      </w:r>
+      <w:proofErr w:type="gramEnd"/>
+      <w:r>
+        <w:t xml:space="preserve"> framework.</w:t>
       </w:r>
     </w:p>
     <w:p>
       <w:pPr>
         <w:pStyle w:val="Heading2"/>
       </w:pPr>
-      <w:bookmarkStart w:id="8" w:name="_Toc446335054"/>
+      <w:bookmarkStart w:id="8" w:name="_Toc446335966"/>
       <w:r>
         <w:t xml:space="preserve">Adding our </w:t>
       </w:r>
@@ -4843,7 +5030,7 @@
           <v:shape id="_x0000_i1025" type="#_x0000_t75" style="width:75.75pt;height:40.5pt" o:ole="">
             <v:imagedata r:id="rId37" o:title=""/>
           </v:shape>
-          <o:OLEObject Type="Embed" ProgID="Package" ShapeID="_x0000_i1025" DrawAspect="Content" ObjectID="_1520077760" r:id="rId38"/>
+          <o:OLEObject Type="Embed" ProgID="Package" ShapeID="_x0000_i1025" DrawAspect="Content" ObjectID="_1520078890" r:id="rId38"/>
         </w:object>
       </w:r>
     </w:p>
@@ -4851,7 +5038,7 @@
       <w:pPr>
         <w:pStyle w:val="Heading2"/>
       </w:pPr>
-      <w:bookmarkStart w:id="9" w:name="_Toc446335055"/>
+      <w:bookmarkStart w:id="9" w:name="_Toc446335967"/>
       <w:r>
         <w:t>Adding source (java) folder</w:t>
       </w:r>
@@ -4859,7 +5046,15 @@
     </w:p>
     <w:p>
       <w:r>
-        <w:t>Right click on src/main and add a new folder called java.</w:t>
+        <w:t xml:space="preserve">Right click on </w:t>
+      </w:r>
+      <w:proofErr w:type="spellStart"/>
+      <w:r>
+        <w:t>src</w:t>
+      </w:r>
+      <w:proofErr w:type="spellEnd"/>
+      <w:r>
+        <w:t>/main and add a new folder called java.</w:t>
       </w:r>
     </w:p>
     <w:p>
@@ -4920,7 +5115,7 @@
       <w:pPr>
         <w:pStyle w:val="Heading2"/>
       </w:pPr>
-      <w:bookmarkStart w:id="10" w:name="_Toc446335056"/>
+      <w:bookmarkStart w:id="10" w:name="_Toc446335968"/>
       <w:r>
         <w:t>Add your first package and first class</w:t>
       </w:r>
@@ -4928,7 +5123,23 @@
     </w:p>
     <w:p>
       <w:r>
-        <w:t>Right click on the src/main/java from Java Resources and select New  -&gt; Class (see image below)</w:t>
+        <w:t xml:space="preserve">Right click on the </w:t>
+      </w:r>
+      <w:proofErr w:type="spellStart"/>
+      <w:r>
+        <w:t>src</w:t>
+      </w:r>
+      <w:proofErr w:type="spellEnd"/>
+      <w:r>
+        <w:t xml:space="preserve">/main/java from Java Resources and select </w:t>
+      </w:r>
+      <w:proofErr w:type="gramStart"/>
+      <w:r>
+        <w:t>New  -</w:t>
+      </w:r>
+      <w:proofErr w:type="gramEnd"/>
+      <w:r>
+        <w:t>&gt; Class (see image below)</w:t>
       </w:r>
     </w:p>
     <w:p>
@@ -4981,7 +5192,11 @@
     </w:p>
     <w:p>
       <w:r>
-        <w:t>Package: com.fiipractic.agenda.</w:t>
+        <w:t xml:space="preserve">Package: </w:t>
+      </w:r>
+      <w:proofErr w:type="spellStart"/>
+      <w:r>
+        <w:t>com.fiipractic.agenda.</w:t>
       </w:r>
       <w:r>
         <w:t>rest.</w:t>
@@ -4989,11 +5204,17 @@
       <w:r>
         <w:t>controllers</w:t>
       </w:r>
-    </w:p>
-    <w:p>
-      <w:r>
-        <w:t>Name: UsersController</w:t>
-      </w:r>
+      <w:proofErr w:type="spellEnd"/>
+    </w:p>
+    <w:p>
+      <w:r>
+        <w:t xml:space="preserve">Name: </w:t>
+      </w:r>
+      <w:proofErr w:type="spellStart"/>
+      <w:r>
+        <w:t>UsersController</w:t>
+      </w:r>
+      <w:proofErr w:type="spellEnd"/>
     </w:p>
     <w:p>
       <w:r>
@@ -5047,7 +5268,7 @@
           <v:shape id="_x0000_i1026" type="#_x0000_t75" style="width:99pt;height:40.5pt" o:ole="">
             <v:imagedata r:id="rId42" o:title=""/>
           </v:shape>
-          <o:OLEObject Type="Embed" ProgID="Package" ShapeID="_x0000_i1026" DrawAspect="Content" ObjectID="_1520077761" r:id="rId43"/>
+          <o:OLEObject Type="Embed" ProgID="Package" ShapeID="_x0000_i1026" DrawAspect="Content" ObjectID="_1520078891" r:id="rId43"/>
         </w:object>
       </w:r>
     </w:p>
@@ -5055,7 +5276,7 @@
       <w:pPr>
         <w:pStyle w:val="Heading2"/>
       </w:pPr>
-      <w:bookmarkStart w:id="11" w:name="_Toc446335057"/>
+      <w:bookmarkStart w:id="11" w:name="_Toc446335969"/>
       <w:r>
         <w:t>Publish your application to the server</w:t>
       </w:r>
@@ -5063,7 +5284,23 @@
     </w:p>
     <w:p>
       <w:r>
-        <w:t>Go to Servers tab and right click on your server and select Publish (Ctrl+Alt+P). Start the server in debug mode (the little green bug button or Ctrl+Alt+D).</w:t>
+        <w:t>Go to Servers tab and right click on your server and select Publish (</w:t>
+      </w:r>
+      <w:proofErr w:type="spellStart"/>
+      <w:r>
+        <w:t>Ctrl+Alt+P</w:t>
+      </w:r>
+      <w:proofErr w:type="spellEnd"/>
+      <w:r>
+        <w:t xml:space="preserve">). Start the server in debug mode (the little green bug button or </w:t>
+      </w:r>
+      <w:proofErr w:type="spellStart"/>
+      <w:r>
+        <w:t>Ctrl+Alt+D</w:t>
+      </w:r>
+      <w:proofErr w:type="spellEnd"/>
+      <w:r>
+        <w:t>).</w:t>
       </w:r>
     </w:p>
     <w:p>
@@ -5100,7 +5337,7 @@
       <w:pPr>
         <w:pStyle w:val="Heading1"/>
       </w:pPr>
-      <w:bookmarkStart w:id="12" w:name="_Toc446335058"/>
+      <w:bookmarkStart w:id="12" w:name="_Toc446335970"/>
       <w:r>
         <w:lastRenderedPageBreak/>
         <w:t>Import a maven project</w:t>
@@ -5280,7 +5517,7 @@
       <w:pPr>
         <w:pStyle w:val="Heading1"/>
       </w:pPr>
-      <w:bookmarkStart w:id="13" w:name="_Toc446335059"/>
+      <w:bookmarkStart w:id="13" w:name="_Toc446335971"/>
       <w:r>
         <w:t>Add User functionality</w:t>
       </w:r>
@@ -5288,10 +5525,26 @@
     </w:p>
     <w:p>
       <w:r>
-        <w:t>Add new class User in package com.fiipractic.agenda.rest.models.</w:t>
-      </w:r>
-      <w:r>
-        <w:t xml:space="preserve"> The same way you did for UsersController.</w:t>
+        <w:t xml:space="preserve">Add new class User in package </w:t>
+      </w:r>
+      <w:proofErr w:type="spellStart"/>
+      <w:r>
+        <w:t>com.fiipractic.agenda.rest.models</w:t>
+      </w:r>
+      <w:proofErr w:type="spellEnd"/>
+      <w:r>
+        <w:t>.</w:t>
+      </w:r>
+      <w:r>
+        <w:t xml:space="preserve"> The same way you did for </w:t>
+      </w:r>
+      <w:proofErr w:type="spellStart"/>
+      <w:r>
+        <w:t>UsersController</w:t>
+      </w:r>
+      <w:proofErr w:type="spellEnd"/>
+      <w:r>
+        <w:t>.</w:t>
       </w:r>
       <w:r>
         <w:t xml:space="preserve"> In order to get the same view as me click on the circled arrow and select Package Presentation Hierarchical.</w:t>
@@ -5401,8 +5654,13 @@
         </w:numPr>
       </w:pPr>
       <w:r>
-        <w:t>and a flag to indicate if the user is enabled in our application or not: enabled – boolean</w:t>
-      </w:r>
+        <w:t xml:space="preserve">and a flag to indicate if the user is enabled in our application or not: enabled – </w:t>
+      </w:r>
+      <w:proofErr w:type="spellStart"/>
+      <w:r>
+        <w:t>boolean</w:t>
+      </w:r>
+      <w:proofErr w:type="spellEnd"/>
     </w:p>
     <w:p>
       <w:r>
@@ -5411,12 +5669,28 @@
     </w:p>
     <w:p>
       <w:r>
-        <w:t>Now that we encapsulated our info we want to expose it to the real world (via resources) using our UsersController.</w:t>
-      </w:r>
-    </w:p>
-    <w:p>
-      <w:r>
-        <w:t>We had our first method that was mapped on GET HTTP verb. So we want to add the interaction with our users by mapping CRUD (Create, Read, Update &amp; Delete) to the HTTP verbs.</w:t>
+        <w:t xml:space="preserve">Now that we encapsulated our info we want to expose it to the real world (via resources) using our </w:t>
+      </w:r>
+      <w:proofErr w:type="spellStart"/>
+      <w:r>
+        <w:t>UsersController</w:t>
+      </w:r>
+      <w:proofErr w:type="spellEnd"/>
+      <w:r>
+        <w:t>.</w:t>
+      </w:r>
+    </w:p>
+    <w:p>
+      <w:r>
+        <w:t xml:space="preserve">We had our first method that was mapped on GET HTTP verb. So we want to add the interaction with our users by mapping CRUD (Create, Read, </w:t>
+      </w:r>
+      <w:proofErr w:type="gramStart"/>
+      <w:r>
+        <w:t>Update</w:t>
+      </w:r>
+      <w:proofErr w:type="gramEnd"/>
+      <w:r>
+        <w:t xml:space="preserve"> &amp; Delete) to the HTTP verbs.</w:t>
       </w:r>
     </w:p>
     <w:p>
@@ -5442,7 +5716,47 @@
     </w:p>
     <w:p>
       <w:r>
-        <w:t>Basically we are going to have 5 methods that will interact with our resources getUsers for retrieving all users, getUser for retrieving a particular user, createUser for adding a new user in our application, updateUser for modifying existing users in our application and deleteUser for removing a user from our application.</w:t>
+        <w:t xml:space="preserve">Basically we are going to have 5 methods that will interact with our resources </w:t>
+      </w:r>
+      <w:proofErr w:type="spellStart"/>
+      <w:r>
+        <w:t>getUsers</w:t>
+      </w:r>
+      <w:proofErr w:type="spellEnd"/>
+      <w:r>
+        <w:t xml:space="preserve"> for retrieving all users, </w:t>
+      </w:r>
+      <w:proofErr w:type="spellStart"/>
+      <w:r>
+        <w:t>getUser</w:t>
+      </w:r>
+      <w:proofErr w:type="spellEnd"/>
+      <w:r>
+        <w:t xml:space="preserve"> for retrieving a particular user, </w:t>
+      </w:r>
+      <w:proofErr w:type="spellStart"/>
+      <w:r>
+        <w:t>createUser</w:t>
+      </w:r>
+      <w:proofErr w:type="spellEnd"/>
+      <w:r>
+        <w:t xml:space="preserve"> for adding a new user in our application, </w:t>
+      </w:r>
+      <w:proofErr w:type="spellStart"/>
+      <w:r>
+        <w:t>updateUser</w:t>
+      </w:r>
+      <w:proofErr w:type="spellEnd"/>
+      <w:r>
+        <w:t xml:space="preserve"> for modifying existing users in our application and </w:t>
+      </w:r>
+      <w:proofErr w:type="spellStart"/>
+      <w:r>
+        <w:t>deleteUser</w:t>
+      </w:r>
+      <w:proofErr w:type="spellEnd"/>
+      <w:r>
+        <w:t xml:space="preserve"> for removing a user from our application.</w:t>
       </w:r>
     </w:p>
     <w:p>
@@ -5466,33 +5780,76 @@
       </w:r>
     </w:p>
     <w:p>
-      <w:r>
-        <w:t>getUsers – GET /users</w:t>
-      </w:r>
-    </w:p>
-    <w:p>
-      <w:r>
-        <w:t>getUser – GET /users/{username}</w:t>
-      </w:r>
-    </w:p>
-    <w:p>
-      <w:r>
-        <w:t>createUser – POST / users</w:t>
-      </w:r>
-    </w:p>
-    <w:p>
-      <w:r>
-        <w:t>updateUser – PUT /users/{username}</w:t>
-      </w:r>
-    </w:p>
-    <w:p>
-      <w:r>
-        <w:t>deleteUser – DELETE /users/{username}</w:t>
-      </w:r>
-    </w:p>
-    <w:p>
-      <w:r>
-        <w:t>We see that all this methods have /users in common so we are going to annotate UsersController with this path. See below also how our methods are going to look, they are not yet implemented.</w:t>
+      <w:proofErr w:type="spellStart"/>
+      <w:proofErr w:type="gramStart"/>
+      <w:r>
+        <w:t>getUsers</w:t>
+      </w:r>
+      <w:proofErr w:type="spellEnd"/>
+      <w:proofErr w:type="gramEnd"/>
+      <w:r>
+        <w:t xml:space="preserve"> – GET /users</w:t>
+      </w:r>
+    </w:p>
+    <w:p>
+      <w:proofErr w:type="spellStart"/>
+      <w:proofErr w:type="gramStart"/>
+      <w:r>
+        <w:t>getUser</w:t>
+      </w:r>
+      <w:proofErr w:type="spellEnd"/>
+      <w:proofErr w:type="gramEnd"/>
+      <w:r>
+        <w:t xml:space="preserve"> – GET /users/{username}</w:t>
+      </w:r>
+    </w:p>
+    <w:p>
+      <w:proofErr w:type="spellStart"/>
+      <w:proofErr w:type="gramStart"/>
+      <w:r>
+        <w:t>createUser</w:t>
+      </w:r>
+      <w:proofErr w:type="spellEnd"/>
+      <w:proofErr w:type="gramEnd"/>
+      <w:r>
+        <w:t xml:space="preserve"> – POST / users</w:t>
+      </w:r>
+    </w:p>
+    <w:p>
+      <w:proofErr w:type="spellStart"/>
+      <w:proofErr w:type="gramStart"/>
+      <w:r>
+        <w:t>updateUser</w:t>
+      </w:r>
+      <w:proofErr w:type="spellEnd"/>
+      <w:proofErr w:type="gramEnd"/>
+      <w:r>
+        <w:t xml:space="preserve"> – PUT /users/{username}</w:t>
+      </w:r>
+    </w:p>
+    <w:p>
+      <w:proofErr w:type="spellStart"/>
+      <w:proofErr w:type="gramStart"/>
+      <w:r>
+        <w:t>deleteUser</w:t>
+      </w:r>
+      <w:proofErr w:type="spellEnd"/>
+      <w:proofErr w:type="gramEnd"/>
+      <w:r>
+        <w:t xml:space="preserve"> – DELETE /users/{username}</w:t>
+      </w:r>
+    </w:p>
+    <w:p>
+      <w:r>
+        <w:t xml:space="preserve">We see that all this methods have /users in common so we are going to annotate </w:t>
+      </w:r>
+      <w:proofErr w:type="spellStart"/>
+      <w:r>
+        <w:t>UsersController</w:t>
+      </w:r>
+      <w:proofErr w:type="spellEnd"/>
+      <w:r>
+        <w:t xml:space="preserve"> with this path. See below also how our methods are going to look, they are not yet implemented.</w:t>
       </w:r>
     </w:p>
     <w:p>
@@ -5548,17 +5905,57 @@
     </w:p>
     <w:p>
       <w:r>
-        <w:t>Ok, now you may ask what’s with the annotation @PathVariable and @RequestBody.</w:t>
-      </w:r>
-    </w:p>
-    <w:p>
-      <w:r>
-        <w:t xml:space="preserve">Well that’s pretty simple by using @PathVariable we tell spring that the specified variable will be injected with the value from the path in the @RequestMapping annotation. </w:t>
-      </w:r>
-    </w:p>
-    <w:p>
-      <w:r>
-        <w:t>@RequestBody is used to send data via content, in HTTP you can send your data using two ways:</w:t>
+        <w:t>Ok, now you may ask what’s with the annotation @</w:t>
+      </w:r>
+      <w:proofErr w:type="spellStart"/>
+      <w:r>
+        <w:t>PathVariable</w:t>
+      </w:r>
+      <w:proofErr w:type="spellEnd"/>
+      <w:r>
+        <w:t xml:space="preserve"> and @</w:t>
+      </w:r>
+      <w:proofErr w:type="spellStart"/>
+      <w:r>
+        <w:t>RequestBody</w:t>
+      </w:r>
+      <w:proofErr w:type="spellEnd"/>
+      <w:r>
+        <w:t>.</w:t>
+      </w:r>
+    </w:p>
+    <w:p>
+      <w:r>
+        <w:t>Well that’s pretty simple by using @</w:t>
+      </w:r>
+      <w:proofErr w:type="spellStart"/>
+      <w:r>
+        <w:t>PathVariable</w:t>
+      </w:r>
+      <w:proofErr w:type="spellEnd"/>
+      <w:r>
+        <w:t xml:space="preserve"> we tell spring that the specified variable will be injected with the value from the path in the @</w:t>
+      </w:r>
+      <w:proofErr w:type="spellStart"/>
+      <w:r>
+        <w:t>RequestMapping</w:t>
+      </w:r>
+      <w:proofErr w:type="spellEnd"/>
+      <w:r>
+        <w:t xml:space="preserve"> annotation. </w:t>
+      </w:r>
+    </w:p>
+    <w:p>
+      <w:r>
+        <w:t>@</w:t>
+      </w:r>
+      <w:proofErr w:type="spellStart"/>
+      <w:r>
+        <w:t>RequestBody</w:t>
+      </w:r>
+      <w:proofErr w:type="spellEnd"/>
+      <w:r>
+        <w:t xml:space="preserve"> is used to send data via content, in HTTP you can send your data using two ways:</w:t>
       </w:r>
     </w:p>
     <w:p>
@@ -5590,18 +5987,28 @@
         <w:pStyle w:val="ListParagraph"/>
       </w:pPr>
       <w:r>
-        <w:t>POST /</w:t>
-      </w:r>
-      <w:r>
-        <w:t>users/m.balaniscu</w:t>
-      </w:r>
+        <w:t>POST /users/</w:t>
+      </w:r>
+      <w:proofErr w:type="spellStart"/>
+      <w:r>
+        <w:t>m.balaniscu</w:t>
+      </w:r>
+      <w:proofErr w:type="spellEnd"/>
     </w:p>
     <w:p>
       <w:pPr>
         <w:pStyle w:val="ListParagraph"/>
       </w:pPr>
       <w:r>
-        <w:t>User-Agent: HTTPTool/1.0</w:t>
+        <w:t xml:space="preserve">User-Agent: </w:t>
+      </w:r>
+      <w:proofErr w:type="spellStart"/>
+      <w:r>
+        <w:t>HTTPTool</w:t>
+      </w:r>
+      <w:proofErr w:type="spellEnd"/>
+      <w:r>
+        <w:t>/1.0</w:t>
       </w:r>
     </w:p>
     <w:p>
@@ -5611,9 +6018,11 @@
       <w:r>
         <w:t>Content-Type: application/</w:t>
       </w:r>
+      <w:proofErr w:type="spellStart"/>
       <w:r>
         <w:t>json</w:t>
       </w:r>
+      <w:proofErr w:type="spellEnd"/>
     </w:p>
     <w:p>
       <w:pPr>
@@ -5629,7 +6038,23 @@
       </w:pPr>
       <w:r>
         <w:tab/>
-        <w:t>“username”:“m.balaniscu”</w:t>
+        <w:t>“</w:t>
+      </w:r>
+      <w:proofErr w:type="gramStart"/>
+      <w:r>
+        <w:t>username</w:t>
+      </w:r>
+      <w:proofErr w:type="gramEnd"/>
+      <w:r>
+        <w:t>”:“</w:t>
+      </w:r>
+      <w:proofErr w:type="spellStart"/>
+      <w:r>
+        <w:t>m.balaniscu</w:t>
+      </w:r>
+      <w:proofErr w:type="spellEnd"/>
+      <w:r>
+        <w:t>”</w:t>
       </w:r>
     </w:p>
     <w:p>
@@ -5638,7 +6063,15 @@
       </w:pPr>
       <w:r>
         <w:tab/>
-        <w:t>“password”:“1234”</w:t>
+        <w:t>“</w:t>
+      </w:r>
+      <w:proofErr w:type="gramStart"/>
+      <w:r>
+        <w:t>password</w:t>
+      </w:r>
+      <w:proofErr w:type="gramEnd"/>
+      <w:r>
+        <w:t>”:“1234”</w:t>
       </w:r>
     </w:p>
     <w:p>
@@ -5647,7 +6080,15 @@
       </w:pPr>
       <w:r>
         <w:tab/>
-        <w:t>“email”:</w:t>
+        <w:t>“</w:t>
+      </w:r>
+      <w:proofErr w:type="gramStart"/>
+      <w:r>
+        <w:t>email</w:t>
+      </w:r>
+      <w:proofErr w:type="gramEnd"/>
+      <w:r>
+        <w:t>”:</w:t>
       </w:r>
       <w:r>
         <w:t>“</w:t>
@@ -5670,7 +6111,20 @@
       </w:pPr>
       <w:r>
         <w:tab/>
-        <w:t>“enabled”:“true”</w:t>
+        <w:t>“</w:t>
+      </w:r>
+      <w:proofErr w:type="spellStart"/>
+      <w:proofErr w:type="gramStart"/>
+      <w:r>
+        <w:t>enabled</w:t>
+      </w:r>
+      <w:proofErr w:type="gramEnd"/>
+      <w:r>
+        <w:t>”:“true</w:t>
+      </w:r>
+      <w:proofErr w:type="spellEnd"/>
+      <w:r>
+        <w:t>”</w:t>
       </w:r>
     </w:p>
     <w:p>
@@ -5683,18 +6137,82 @@
     </w:p>
     <w:p>
       <w:r>
-        <w:t>In order to respect basic programming principles we are not going to write business logic in the resource class (UsersController), instead we are going to have a service class that will handle this for us.</w:t>
+        <w:t>In order to respect basic programming principles we are not going to write business logic in the resource class (</w:t>
+      </w:r>
+      <w:proofErr w:type="spellStart"/>
+      <w:r>
+        <w:t>UsersController</w:t>
+      </w:r>
+      <w:proofErr w:type="spellEnd"/>
+      <w:r>
+        <w:t>), instead we are going to have a service class that will handle this for us.</w:t>
       </w:r>
     </w:p>
     <w:p>
       <w:r>
         <w:lastRenderedPageBreak/>
-        <w:t>We are going to create an interface UserService that will describe how our service interacts with the outside world. In order to use the service in the UserController we need to a private member of type UserService and to annotate it with @AutoWired, this way we are letting Spring know what implementation of service to inject at runtime in our object.</w:t>
-      </w:r>
-    </w:p>
-    <w:p>
-      <w:r>
-        <w:t>In order for Spring to know what are the classes that needs to be instantiated a new beans configuration file is added called applicationContext.xml. It’s similar to rest-servlet.xml, it only tells Spring where to look for implementation of the interfaces from below.</w:t>
+        <w:t xml:space="preserve">We are going to create an interface </w:t>
+      </w:r>
+      <w:proofErr w:type="spellStart"/>
+      <w:r>
+        <w:t>UserService</w:t>
+      </w:r>
+      <w:proofErr w:type="spellEnd"/>
+      <w:r>
+        <w:t xml:space="preserve"> that will describe how our service interacts with the outside world. In order to use the service in the </w:t>
+      </w:r>
+      <w:proofErr w:type="spellStart"/>
+      <w:r>
+        <w:t>UserController</w:t>
+      </w:r>
+      <w:proofErr w:type="spellEnd"/>
+      <w:r>
+        <w:t xml:space="preserve"> we need to a private member of type </w:t>
+      </w:r>
+      <w:proofErr w:type="spellStart"/>
+      <w:r>
+        <w:t>UserService</w:t>
+      </w:r>
+      <w:proofErr w:type="spellEnd"/>
+      <w:r>
+        <w:t xml:space="preserve"> and to annotate it with @</w:t>
+      </w:r>
+      <w:proofErr w:type="spellStart"/>
+      <w:r>
+        <w:t>AutoWired</w:t>
+      </w:r>
+      <w:proofErr w:type="spellEnd"/>
+      <w:r>
+        <w:t xml:space="preserve">, this way we are letting </w:t>
+      </w:r>
+      <w:proofErr w:type="gramStart"/>
+      <w:r>
+        <w:t>Spring</w:t>
+      </w:r>
+      <w:proofErr w:type="gramEnd"/>
+      <w:r>
+        <w:t xml:space="preserve"> know what implementation of service to inject at runtime in our object.</w:t>
+      </w:r>
+    </w:p>
+    <w:p>
+      <w:r>
+        <w:t xml:space="preserve">In order for </w:t>
+      </w:r>
+      <w:proofErr w:type="gramStart"/>
+      <w:r>
+        <w:t>Spring</w:t>
+      </w:r>
+      <w:proofErr w:type="gramEnd"/>
+      <w:r>
+        <w:t xml:space="preserve"> to know what are the classes that needs to be instantiated a new beans configuration file is added called applicationContext.xml. It’s similar to rest-servlet.xml, it only tells </w:t>
+      </w:r>
+      <w:proofErr w:type="gramStart"/>
+      <w:r>
+        <w:t>Spring</w:t>
+      </w:r>
+      <w:proofErr w:type="gramEnd"/>
+      <w:r>
+        <w:t xml:space="preserve"> where to look for implementation of the interfaces from below.</w:t>
       </w:r>
     </w:p>
     <w:p>
@@ -5703,7 +6221,7 @@
           <v:shape id="_x0000_i1027" type="#_x0000_t75" style="width:114.75pt;height:40.5pt" o:ole="">
             <v:imagedata r:id="rId51" o:title=""/>
           </v:shape>
-          <o:OLEObject Type="Embed" ProgID="Package" ShapeID="_x0000_i1027" DrawAspect="Content" ObjectID="_1520077762" r:id="rId52"/>
+          <o:OLEObject Type="Embed" ProgID="Package" ShapeID="_x0000_i1027" DrawAspect="Content" ObjectID="_1520078892" r:id="rId52"/>
         </w:object>
       </w:r>
     </w:p>
@@ -5733,6 +6251,7 @@
         </w:rPr>
         <w:t>&lt;</w:t>
       </w:r>
+      <w:proofErr w:type="gramStart"/>
       <w:r>
         <w:rPr>
           <w:rFonts w:ascii="Courier New" w:hAnsi="Courier New" w:cs="Courier New"/>
@@ -5740,8 +6259,20 @@
           <w:sz w:val="20"/>
           <w:szCs w:val="20"/>
         </w:rPr>
-        <w:t>context-param</w:t>
-      </w:r>
+        <w:t>context-</w:t>
+      </w:r>
+      <w:proofErr w:type="spellStart"/>
+      <w:r>
+        <w:rPr>
+          <w:rFonts w:ascii="Courier New" w:hAnsi="Courier New" w:cs="Courier New"/>
+          <w:color w:val="3F7F7F"/>
+          <w:sz w:val="20"/>
+          <w:szCs w:val="20"/>
+        </w:rPr>
+        <w:t>param</w:t>
+      </w:r>
+      <w:proofErr w:type="spellEnd"/>
+      <w:proofErr w:type="gramEnd"/>
       <w:r>
         <w:rPr>
           <w:rFonts w:ascii="Courier New" w:hAnsi="Courier New" w:cs="Courier New"/>
@@ -5782,6 +6313,7 @@
         </w:rPr>
         <w:t>&lt;</w:t>
       </w:r>
+      <w:proofErr w:type="spellStart"/>
       <w:r>
         <w:rPr>
           <w:rFonts w:ascii="Courier New" w:hAnsi="Courier New" w:cs="Courier New"/>
@@ -5789,7 +6321,17 @@
           <w:sz w:val="20"/>
           <w:szCs w:val="20"/>
         </w:rPr>
-        <w:t>param-name</w:t>
+        <w:t>param</w:t>
+      </w:r>
+      <w:proofErr w:type="spellEnd"/>
+      <w:r>
+        <w:rPr>
+          <w:rFonts w:ascii="Courier New" w:hAnsi="Courier New" w:cs="Courier New"/>
+          <w:color w:val="3F7F7F"/>
+          <w:sz w:val="20"/>
+          <w:szCs w:val="20"/>
+        </w:rPr>
+        <w:t>-name</w:t>
       </w:r>
       <w:r>
         <w:rPr>
@@ -5800,6 +6342,7 @@
         </w:rPr>
         <w:t>&gt;</w:t>
       </w:r>
+      <w:proofErr w:type="spellStart"/>
       <w:r>
         <w:rPr>
           <w:rFonts w:ascii="Courier New" w:hAnsi="Courier New" w:cs="Courier New"/>
@@ -5809,6 +6352,7 @@
         </w:rPr>
         <w:t>contextConfigLocation</w:t>
       </w:r>
+      <w:proofErr w:type="spellEnd"/>
       <w:r>
         <w:rPr>
           <w:rFonts w:ascii="Courier New" w:hAnsi="Courier New" w:cs="Courier New"/>
@@ -5818,6 +6362,7 @@
         </w:rPr>
         <w:t>&lt;/</w:t>
       </w:r>
+      <w:proofErr w:type="spellStart"/>
       <w:r>
         <w:rPr>
           <w:rFonts w:ascii="Courier New" w:hAnsi="Courier New" w:cs="Courier New"/>
@@ -5825,7 +6370,17 @@
           <w:sz w:val="20"/>
           <w:szCs w:val="20"/>
         </w:rPr>
-        <w:t>param-name</w:t>
+        <w:t>param</w:t>
+      </w:r>
+      <w:proofErr w:type="spellEnd"/>
+      <w:r>
+        <w:rPr>
+          <w:rFonts w:ascii="Courier New" w:hAnsi="Courier New" w:cs="Courier New"/>
+          <w:color w:val="3F7F7F"/>
+          <w:sz w:val="20"/>
+          <w:szCs w:val="20"/>
+        </w:rPr>
+        <w:t>-name</w:t>
       </w:r>
       <w:r>
         <w:rPr>
@@ -5867,6 +6422,7 @@
         </w:rPr>
         <w:t>&lt;</w:t>
       </w:r>
+      <w:proofErr w:type="spellStart"/>
       <w:r>
         <w:rPr>
           <w:rFonts w:ascii="Courier New" w:hAnsi="Courier New" w:cs="Courier New"/>
@@ -5874,7 +6430,17 @@
           <w:sz w:val="20"/>
           <w:szCs w:val="20"/>
         </w:rPr>
-        <w:t>param-value</w:t>
+        <w:t>param</w:t>
+      </w:r>
+      <w:proofErr w:type="spellEnd"/>
+      <w:r>
+        <w:rPr>
+          <w:rFonts w:ascii="Courier New" w:hAnsi="Courier New" w:cs="Courier New"/>
+          <w:color w:val="3F7F7F"/>
+          <w:sz w:val="20"/>
+          <w:szCs w:val="20"/>
+        </w:rPr>
+        <w:t>-value</w:t>
       </w:r>
       <w:r>
         <w:rPr>
@@ -5903,6 +6469,7 @@
         </w:rPr>
         <w:t>&lt;/</w:t>
       </w:r>
+      <w:proofErr w:type="spellStart"/>
       <w:r>
         <w:rPr>
           <w:rFonts w:ascii="Courier New" w:hAnsi="Courier New" w:cs="Courier New"/>
@@ -5910,7 +6477,17 @@
           <w:sz w:val="20"/>
           <w:szCs w:val="20"/>
         </w:rPr>
-        <w:t>param-value</w:t>
+        <w:t>param</w:t>
+      </w:r>
+      <w:proofErr w:type="spellEnd"/>
+      <w:r>
+        <w:rPr>
+          <w:rFonts w:ascii="Courier New" w:hAnsi="Courier New" w:cs="Courier New"/>
+          <w:color w:val="3F7F7F"/>
+          <w:sz w:val="20"/>
+          <w:szCs w:val="20"/>
+        </w:rPr>
+        <w:t>-value</w:t>
       </w:r>
       <w:r>
         <w:rPr>
@@ -5939,8 +6516,19 @@
           <w:sz w:val="20"/>
           <w:szCs w:val="20"/>
         </w:rPr>
-        <w:t>context-param</w:t>
-      </w:r>
+        <w:t>context-</w:t>
+      </w:r>
+      <w:proofErr w:type="spellStart"/>
+      <w:r>
+        <w:rPr>
+          <w:rFonts w:ascii="Courier New" w:hAnsi="Courier New" w:cs="Courier New"/>
+          <w:color w:val="3F7F7F"/>
+          <w:sz w:val="20"/>
+          <w:szCs w:val="20"/>
+        </w:rPr>
+        <w:t>param</w:t>
+      </w:r>
+      <w:proofErr w:type="spellEnd"/>
       <w:r>
         <w:rPr>
           <w:rFonts w:ascii="Courier New" w:hAnsi="Courier New" w:cs="Courier New"/>
@@ -5953,30 +6541,43 @@
     </w:p>
     <w:p>
       <w:r>
-        <w:t>This way we tell Spring that we added a new configuration file.</w:t>
-      </w:r>
-    </w:p>
-    <w:p/>
-    <w:p/>
-    <w:p/>
-    <w:p/>
-    <w:p/>
-    <w:p/>
-    <w:p/>
-    <w:p/>
-    <w:p/>
-    <w:p/>
-    <w:p/>
-    <w:p/>
-    <w:p/>
-    <w:p/>
-    <w:p/>
-    <w:p/>
-    <w:p/>
-    <w:p>
+        <w:t xml:space="preserve">This way we tell </w:t>
+      </w:r>
+      <w:proofErr w:type="gramStart"/>
+      <w:r>
+        <w:t>Spring</w:t>
+      </w:r>
+      <w:proofErr w:type="gramEnd"/>
+      <w:r>
+        <w:t xml:space="preserve"> that we added a new configuration file.</w:t>
+      </w:r>
+    </w:p>
+    <w:p/>
+    <w:p/>
+    <w:p/>
+    <w:p/>
+    <w:p/>
+    <w:p/>
+    <w:p/>
+    <w:p/>
+    <w:p/>
+    <w:p/>
+    <w:p/>
+    <w:p/>
+    <w:p/>
+    <w:p/>
+    <w:p/>
+    <w:p/>
+    <w:p/>
+    <w:p>
+      <w:proofErr w:type="spellStart"/>
       <w:r>
         <w:lastRenderedPageBreak/>
-        <w:t>UserController:</w:t>
+        <w:t>UserController</w:t>
+      </w:r>
+      <w:proofErr w:type="spellEnd"/>
+      <w:r>
+        <w:t>:</w:t>
       </w:r>
     </w:p>
     <w:p>
@@ -6022,8 +6623,13 @@
       </w:r>
     </w:p>
     <w:p>
-      <w:r>
-        <w:t>UserService:</w:t>
+      <w:proofErr w:type="spellStart"/>
+      <w:r>
+        <w:t>UserService</w:t>
+      </w:r>
+      <w:proofErr w:type="spellEnd"/>
+      <w:r>
+        <w:t>:</w:t>
       </w:r>
     </w:p>
     <w:p>
@@ -6085,9 +6691,14 @@
     <w:p/>
     <w:p/>
     <w:p>
+      <w:proofErr w:type="spellStart"/>
       <w:r>
         <w:lastRenderedPageBreak/>
-        <w:t>UserServiceImpl – the effective implementation of the service</w:t>
+        <w:t>UserServiceImpl</w:t>
+      </w:r>
+      <w:proofErr w:type="spellEnd"/>
+      <w:r>
+        <w:t xml:space="preserve"> – the effective implementation of the service</w:t>
       </w:r>
     </w:p>
     <w:p>
@@ -6135,12 +6746,25 @@
     <w:p/>
     <w:p>
       <w:r>
-        <w:t>We did the business logic in another class (operating on User object according to our application logic) now we need to store it somewhere, for now we are just going to store it in memory, but we are going to do another layer in our application in order to be easy to maintain in the future, let’s say we are going to change from in memory to a give database then we will need to rewrite the UserService because we modified the database and we do not want to do that.</w:t>
-      </w:r>
-    </w:p>
-    <w:p>
-      <w:r>
-        <w:t>UserDao – Dao stand for Data Access Objects basically this objects are services for accessing the data layer.</w:t>
+        <w:t xml:space="preserve">We did the business logic in another class (operating on User object according to our application logic) now we need to store it somewhere, for now we are just going to store it in memory, but we are going to do another layer in our application in order to be easy to maintain in the future, let’s say we are going to change from in memory to a give database then we will need to rewrite the </w:t>
+      </w:r>
+      <w:proofErr w:type="spellStart"/>
+      <w:r>
+        <w:t>UserService</w:t>
+      </w:r>
+      <w:proofErr w:type="spellEnd"/>
+      <w:r>
+        <w:t xml:space="preserve"> because we modified the database and we do not want to do that.</w:t>
+      </w:r>
+    </w:p>
+    <w:p>
+      <w:proofErr w:type="spellStart"/>
+      <w:r>
+        <w:t>UserDao</w:t>
+      </w:r>
+      <w:proofErr w:type="spellEnd"/>
+      <w:r>
+        <w:t xml:space="preserve"> – Dao stand for Data Access Objects basically this objects are services for accessing the data layer.</w:t>
       </w:r>
     </w:p>
     <w:p>
@@ -6202,16 +6826,16 @@
       </w:r>
     </w:p>
     <w:p>
+      <w:bookmarkStart w:id="14" w:name="_GoBack"/>
       <w:r>
         <w:rPr>
           <w:noProof/>
         </w:rPr>
-        <w:lastRenderedPageBreak/>
         <w:drawing>
-          <wp:inline distT="0" distB="0" distL="0" distR="0" wp14:anchorId="5D742627" wp14:editId="7BA920D6">
-            <wp:extent cx="5774690" cy="8229600"/>
-            <wp:effectExtent l="0" t="0" r="0" b="0"/>
-            <wp:docPr id="44" name="Picture 44"/>
+          <wp:inline distT="0" distB="0" distL="0" distR="0" wp14:anchorId="3B6D6BB3" wp14:editId="0A88EAB4">
+            <wp:extent cx="5158528" cy="7781925"/>
+            <wp:effectExtent l="0" t="0" r="4445" b="0"/>
+            <wp:docPr id="31" name="Picture 31"/>
             <wp:cNvGraphicFramePr>
               <a:graphicFrameLocks xmlns:a="http://schemas.openxmlformats.org/drawingml/2006/main" noChangeAspect="1"/>
             </wp:cNvGraphicFramePr>
@@ -6231,7 +6855,7 @@
                   <pic:spPr>
                     <a:xfrm>
                       <a:off x="0" y="0"/>
-                      <a:ext cx="5774690" cy="8229600"/>
+                      <a:ext cx="5160757" cy="7785288"/>
                     </a:xfrm>
                     <a:prstGeom prst="rect">
                       <a:avLst/>
@@ -6243,11 +6867,20 @@
           </wp:inline>
         </w:drawing>
       </w:r>
+      <w:bookmarkEnd w:id="14"/>
     </w:p>
     <w:p>
       <w:r>
         <w:lastRenderedPageBreak/>
-        <w:t>In order to let Spring know what class from the package are services we use:</w:t>
+        <w:t xml:space="preserve">In order to let </w:t>
+      </w:r>
+      <w:proofErr w:type="gramStart"/>
+      <w:r>
+        <w:t>Spring</w:t>
+      </w:r>
+      <w:proofErr w:type="gramEnd"/>
+      <w:r>
+        <w:t xml:space="preserve"> know what class from the package are services we use:</w:t>
       </w:r>
     </w:p>
     <w:p>
@@ -6259,8 +6892,6 @@
       <w:r>
         <w:t>@Repository – for DAO services</w:t>
       </w:r>
-      <w:bookmarkStart w:id="14" w:name="_GoBack"/>
-      <w:bookmarkEnd w:id="14"/>
     </w:p>
     <w:sectPr>
       <w:footerReference w:type="default" r:id="rId58"/>
@@ -7581,7 +8212,7 @@
 </file>
 
 <file path=customXml/itemProps1.xml><?xml version="1.0" encoding="utf-8"?>
-<ds:datastoreItem xmlns:ds="http://schemas.openxmlformats.org/officeDocument/2006/customXml" ds:itemID="{429DC470-AFA2-424E-94EC-2E018C7C4418}">
+<ds:datastoreItem xmlns:ds="http://schemas.openxmlformats.org/officeDocument/2006/customXml" ds:itemID="{46E09CAE-2823-4685-907D-C08A2A158D62}">
   <ds:schemaRefs>
     <ds:schemaRef ds:uri="http://schemas.openxmlformats.org/officeDocument/2006/bibliography"/>
   </ds:schemaRefs>

</xml_diff>